<commit_message>
changed the print statement
and a few other things
</commit_message>
<xml_diff>
--- a/LEMR.docx
+++ b/LEMR.docx
@@ -69,7 +69,21 @@
         <w:rPr>
           <w:rFonts w:ascii="Bahnschrift" w:hAnsi="Bahnschrift"/>
         </w:rPr>
-        <w:t xml:space="preserve">&lt;char&gt; ::= a | b | c | d | e | f | g | h | i | j | k | l | m | n | o | p | q | r | s | t | u | v | w | x | y | z | A | B | C | D | E | F | G | H | I | J | K | L | M | N | O | P | Q | R | S | T | U | V | W | X | Y | Z | 0 | 1 | 2 | 3 | 4 | 5 | 6 | 7 | 8 | 9 </w:t>
+        <w:t xml:space="preserve">&lt;char&gt; ::= a | b | c | d | e | f | g | h | </w:t>
+      </w:r>
+      <w:proofErr w:type="spellStart"/>
+      <w:r>
+        <w:rPr>
+          <w:rFonts w:ascii="Bahnschrift" w:hAnsi="Bahnschrift"/>
+        </w:rPr>
+        <w:t>i</w:t>
+      </w:r>
+      <w:proofErr w:type="spellEnd"/>
+      <w:r>
+        <w:rPr>
+          <w:rFonts w:ascii="Bahnschrift" w:hAnsi="Bahnschrift"/>
+        </w:rPr>
+        <w:t xml:space="preserve"> | j | k | l | m | n | o | p | q | r | s | t | u | v | w | x | y | z | A | B | C | D | E | F | G | H | I | J | K | L | M | N | O | P | Q | R | S | T | U | V | W | X | Y | Z | 0 | 1 | 2 | 3 | 4 | 5 | 6 | 7 | 8 | 9 </w:t>
       </w:r>
       <w:r>
         <w:rPr>
@@ -311,27 +325,75 @@
         </w:rPr>
         <w:t>&lt;digit&gt; | &lt;int&gt;&lt;digit&gt;</w:t>
       </w:r>
-      <w:r>
-        <w:rPr>
-          <w:rFonts w:ascii="Bahnschrift" w:hAnsi="Bahnschrift"/>
-        </w:rPr>
-        <w:br/>
-        <w:t>&lt;boolean&gt; true | false</w:t>
-      </w:r>
-    </w:p>
-    <w:p>
-      <w:pPr>
-        <w:spacing w:after="0" w:line="360" w:lineRule="auto"/>
-        <w:ind w:hanging="720"/>
-        <w:rPr>
-          <w:rFonts w:ascii="Bahnschrift" w:hAnsi="Bahnschrift"/>
-        </w:rPr>
-      </w:pPr>
-      <w:r>
-        <w:rPr>
-          <w:rFonts w:ascii="Bahnschrift" w:hAnsi="Bahnschrift"/>
-        </w:rPr>
-        <w:t xml:space="preserve">&lt;primitive&gt; ::= &lt;char&gt; | &lt;boolean&gt; | &lt;int&gt; </w:t>
+    </w:p>
+    <w:p>
+      <w:pPr>
+        <w:spacing w:after="0" w:line="360" w:lineRule="auto"/>
+        <w:ind w:hanging="720"/>
+        <w:rPr>
+          <w:rFonts w:ascii="Bahnschrift" w:hAnsi="Bahnschrift"/>
+        </w:rPr>
+      </w:pPr>
+      <w:r>
+        <w:rPr>
+          <w:rFonts w:ascii="Bahnschrift" w:hAnsi="Bahnschrift"/>
+        </w:rPr>
+        <w:t>&lt;</w:t>
+      </w:r>
+      <w:proofErr w:type="spellStart"/>
+      <w:r>
+        <w:rPr>
+          <w:rFonts w:ascii="Bahnschrift" w:hAnsi="Bahnschrift"/>
+        </w:rPr>
+        <w:t>boolean</w:t>
+      </w:r>
+      <w:proofErr w:type="spellEnd"/>
+      <w:r>
+        <w:rPr>
+          <w:rFonts w:ascii="Bahnschrift" w:hAnsi="Bahnschrift"/>
+        </w:rPr>
+        <w:t>&gt;</w:t>
+      </w:r>
+      <w:r>
+        <w:rPr>
+          <w:rFonts w:ascii="Bahnschrift" w:hAnsi="Bahnschrift"/>
+        </w:rPr>
+        <w:t xml:space="preserve"> ::=</w:t>
+      </w:r>
+      <w:r>
+        <w:rPr>
+          <w:rFonts w:ascii="Bahnschrift" w:hAnsi="Bahnschrift"/>
+        </w:rPr>
+        <w:t xml:space="preserve"> true | false</w:t>
+      </w:r>
+    </w:p>
+    <w:p>
+      <w:pPr>
+        <w:spacing w:after="0" w:line="360" w:lineRule="auto"/>
+        <w:ind w:hanging="720"/>
+        <w:rPr>
+          <w:rFonts w:ascii="Bahnschrift" w:hAnsi="Bahnschrift"/>
+        </w:rPr>
+      </w:pPr>
+      <w:r>
+        <w:rPr>
+          <w:rFonts w:ascii="Bahnschrift" w:hAnsi="Bahnschrift"/>
+        </w:rPr>
+        <w:t>&lt;primitive&gt; ::= &lt;char&gt; | &lt;</w:t>
+      </w:r>
+      <w:proofErr w:type="spellStart"/>
+      <w:r>
+        <w:rPr>
+          <w:rFonts w:ascii="Bahnschrift" w:hAnsi="Bahnschrift"/>
+        </w:rPr>
+        <w:t>boolean</w:t>
+      </w:r>
+      <w:proofErr w:type="spellEnd"/>
+      <w:r>
+        <w:rPr>
+          <w:rFonts w:ascii="Bahnschrift" w:hAnsi="Bahnschrift"/>
+        </w:rPr>
+        <w:t xml:space="preserve">&gt; | &lt;int&gt; </w:t>
       </w:r>
       <w:r>
         <w:rPr>
@@ -404,14 +466,50 @@
         <w:rPr>
           <w:rFonts w:ascii="Bahnschrift" w:hAnsi="Bahnschrift"/>
         </w:rPr>
-        <w:t xml:space="preserve">&lt;stringLiteral&gt; ::= “&lt;string&gt;” </w:t>
-      </w:r>
-      <w:r>
-        <w:rPr>
-          <w:rFonts w:ascii="Bahnschrift" w:hAnsi="Bahnschrift"/>
-        </w:rPr>
-        <w:br/>
-        <w:t>&lt;charLiteral&gt; ::= ‘&lt;char&gt;’</w:t>
+        <w:t>&lt;</w:t>
+      </w:r>
+      <w:proofErr w:type="spellStart"/>
+      <w:r>
+        <w:rPr>
+          <w:rFonts w:ascii="Bahnschrift" w:hAnsi="Bahnschrift"/>
+        </w:rPr>
+        <w:t>stringLiteral</w:t>
+      </w:r>
+      <w:proofErr w:type="spellEnd"/>
+      <w:r>
+        <w:rPr>
+          <w:rFonts w:ascii="Bahnschrift" w:hAnsi="Bahnschrift"/>
+        </w:rPr>
+        <w:t xml:space="preserve">&gt; ::= “&lt;string&gt;” </w:t>
+      </w:r>
+    </w:p>
+    <w:p>
+      <w:pPr>
+        <w:spacing w:after="0" w:line="360" w:lineRule="auto"/>
+        <w:ind w:hanging="720"/>
+        <w:rPr>
+          <w:rFonts w:ascii="Bahnschrift" w:hAnsi="Bahnschrift"/>
+        </w:rPr>
+      </w:pPr>
+      <w:r>
+        <w:rPr>
+          <w:rFonts w:ascii="Bahnschrift" w:hAnsi="Bahnschrift"/>
+        </w:rPr>
+        <w:t>&lt;</w:t>
+      </w:r>
+      <w:proofErr w:type="spellStart"/>
+      <w:r>
+        <w:rPr>
+          <w:rFonts w:ascii="Bahnschrift" w:hAnsi="Bahnschrift"/>
+        </w:rPr>
+        <w:t>charLiteral</w:t>
+      </w:r>
+      <w:proofErr w:type="spellEnd"/>
+      <w:r>
+        <w:rPr>
+          <w:rFonts w:ascii="Bahnschrift" w:hAnsi="Bahnschrift"/>
+        </w:rPr>
+        <w:t>&gt; ::= ‘&lt;char&gt;’</w:t>
       </w:r>
     </w:p>
     <w:p>
@@ -460,6 +558,7 @@
         </w:rPr>
         <w:t>&lt;</w:t>
       </w:r>
+      <w:proofErr w:type="spellStart"/>
       <w:r>
         <w:rPr>
           <w:rFonts w:ascii="Bahnschrift" w:hAnsi="Bahnschrift"/>
@@ -472,6 +571,7 @@
         </w:rPr>
         <w:t>Assignment</w:t>
       </w:r>
+      <w:proofErr w:type="spellEnd"/>
       <w:r>
         <w:rPr>
           <w:rFonts w:ascii="Bahnschrift" w:hAnsi="Bahnschrift"/>
@@ -482,13 +582,41 @@
         <w:rPr>
           <w:rFonts w:ascii="Bahnschrift" w:hAnsi="Bahnschrift"/>
         </w:rPr>
-        <w:t xml:space="preserve">&lt;var&gt; = &lt;primitive&gt; | &lt;var&gt; = &lt;string&gt; | &lt;var&gt; = &lt;iExpr&gt; | &lt;var&gt; = </w:t>
-      </w:r>
-      <w:r>
-        <w:rPr>
-          <w:rFonts w:ascii="Bahnschrift" w:hAnsi="Bahnschrift"/>
-        </w:rPr>
-        <w:t>&lt;orExpr&gt;</w:t>
+        <w:t>&lt;var&gt; = &lt;primitive&gt; | &lt;var&gt; = &lt;string&gt; | &lt;var&gt; = &lt;</w:t>
+      </w:r>
+      <w:proofErr w:type="spellStart"/>
+      <w:r>
+        <w:rPr>
+          <w:rFonts w:ascii="Bahnschrift" w:hAnsi="Bahnschrift"/>
+        </w:rPr>
+        <w:t>iExpr</w:t>
+      </w:r>
+      <w:proofErr w:type="spellEnd"/>
+      <w:r>
+        <w:rPr>
+          <w:rFonts w:ascii="Bahnschrift" w:hAnsi="Bahnschrift"/>
+        </w:rPr>
+        <w:t xml:space="preserve">&gt; | &lt;var&gt; = </w:t>
+      </w:r>
+      <w:r>
+        <w:rPr>
+          <w:rFonts w:ascii="Bahnschrift" w:hAnsi="Bahnschrift"/>
+        </w:rPr>
+        <w:t>&lt;</w:t>
+      </w:r>
+      <w:proofErr w:type="spellStart"/>
+      <w:r>
+        <w:rPr>
+          <w:rFonts w:ascii="Bahnschrift" w:hAnsi="Bahnschrift"/>
+        </w:rPr>
+        <w:t>orExpr</w:t>
+      </w:r>
+      <w:proofErr w:type="spellEnd"/>
+      <w:r>
+        <w:rPr>
+          <w:rFonts w:ascii="Bahnschrift" w:hAnsi="Bahnschrift"/>
+        </w:rPr>
+        <w:t>&gt;</w:t>
       </w:r>
     </w:p>
     <w:p>
@@ -547,154 +675,308 @@
         <w:rPr>
           <w:rFonts w:ascii="Bahnschrift" w:hAnsi="Bahnschrift"/>
         </w:rPr>
-        <w:t>&lt;i</w:t>
-      </w:r>
-      <w:r>
-        <w:rPr>
-          <w:rFonts w:ascii="Bahnschrift" w:hAnsi="Bahnschrift"/>
-        </w:rPr>
-        <w:t>E</w:t>
-      </w:r>
-      <w:r>
-        <w:rPr>
-          <w:rFonts w:ascii="Bahnschrift" w:hAnsi="Bahnschrift"/>
-        </w:rPr>
-        <w:t>xpr&gt; ::= &lt;i</w:t>
-      </w:r>
-      <w:r>
-        <w:rPr>
-          <w:rFonts w:ascii="Bahnschrift" w:hAnsi="Bahnschrift"/>
-        </w:rPr>
-        <w:t>E</w:t>
-      </w:r>
-      <w:r>
-        <w:rPr>
-          <w:rFonts w:ascii="Bahnschrift" w:hAnsi="Bahnschrift"/>
-        </w:rPr>
-        <w:t>xpr&gt; + &lt;mult</w:t>
-      </w:r>
-      <w:r>
-        <w:rPr>
-          <w:rFonts w:ascii="Bahnschrift" w:hAnsi="Bahnschrift"/>
-        </w:rPr>
-        <w:t>E</w:t>
-      </w:r>
-      <w:r>
-        <w:rPr>
-          <w:rFonts w:ascii="Bahnschrift" w:hAnsi="Bahnschrift"/>
-        </w:rPr>
-        <w:t>xpr&gt; | &lt;i</w:t>
-      </w:r>
-      <w:r>
-        <w:rPr>
-          <w:rFonts w:ascii="Bahnschrift" w:hAnsi="Bahnschrift"/>
-        </w:rPr>
-        <w:t>E</w:t>
-      </w:r>
-      <w:r>
-        <w:rPr>
-          <w:rFonts w:ascii="Bahnschrift" w:hAnsi="Bahnschrift"/>
-        </w:rPr>
-        <w:t>xpr&gt; - &lt;mult</w:t>
-      </w:r>
-      <w:r>
-        <w:rPr>
-          <w:rFonts w:ascii="Bahnschrift" w:hAnsi="Bahnschrift"/>
-        </w:rPr>
-        <w:t>E</w:t>
-      </w:r>
-      <w:r>
-        <w:rPr>
-          <w:rFonts w:ascii="Bahnschrift" w:hAnsi="Bahnschrift"/>
-        </w:rPr>
-        <w:t>xpr&gt; | &lt;mult</w:t>
-      </w:r>
-      <w:r>
-        <w:rPr>
-          <w:rFonts w:ascii="Bahnschrift" w:hAnsi="Bahnschrift"/>
-        </w:rPr>
-        <w:t>E</w:t>
-      </w:r>
-      <w:r>
-        <w:rPr>
-          <w:rFonts w:ascii="Bahnschrift" w:hAnsi="Bahnschrift"/>
-        </w:rPr>
-        <w:t>xpr&gt;</w:t>
-      </w:r>
-    </w:p>
-    <w:p>
-      <w:pPr>
-        <w:spacing w:after="0" w:line="360" w:lineRule="auto"/>
-        <w:ind w:hanging="720"/>
-        <w:rPr>
-          <w:rFonts w:ascii="Bahnschrift" w:hAnsi="Bahnschrift"/>
-        </w:rPr>
-      </w:pPr>
-      <w:r>
-        <w:rPr>
-          <w:rFonts w:ascii="Bahnschrift" w:hAnsi="Bahnschrift"/>
-        </w:rPr>
-        <w:t>&lt;mult</w:t>
-      </w:r>
-      <w:r>
-        <w:rPr>
-          <w:rFonts w:ascii="Bahnschrift" w:hAnsi="Bahnschrift"/>
-        </w:rPr>
-        <w:t>E</w:t>
-      </w:r>
-      <w:r>
-        <w:rPr>
-          <w:rFonts w:ascii="Bahnschrift" w:hAnsi="Bahnschrift"/>
-        </w:rPr>
-        <w:t>xpr&gt; ::= &lt;mult</w:t>
-      </w:r>
-      <w:r>
-        <w:rPr>
-          <w:rFonts w:ascii="Bahnschrift" w:hAnsi="Bahnschrift"/>
-        </w:rPr>
-        <w:t>E</w:t>
-      </w:r>
-      <w:r>
-        <w:rPr>
-          <w:rFonts w:ascii="Bahnschrift" w:hAnsi="Bahnschrift"/>
-        </w:rPr>
-        <w:t>xpr&gt; * &lt;neg</w:t>
-      </w:r>
-      <w:r>
-        <w:rPr>
-          <w:rFonts w:ascii="Bahnschrift" w:hAnsi="Bahnschrift"/>
-        </w:rPr>
-        <w:t>E</w:t>
-      </w:r>
-      <w:r>
-        <w:rPr>
-          <w:rFonts w:ascii="Bahnschrift" w:hAnsi="Bahnschrift"/>
-        </w:rPr>
-        <w:t>xpr&gt; | &lt;mult</w:t>
-      </w:r>
-      <w:r>
-        <w:rPr>
-          <w:rFonts w:ascii="Bahnschrift" w:hAnsi="Bahnschrift"/>
-        </w:rPr>
-        <w:t>E</w:t>
-      </w:r>
-      <w:r>
-        <w:rPr>
-          <w:rFonts w:ascii="Bahnschrift" w:hAnsi="Bahnschrift"/>
-        </w:rPr>
-        <w:t>xpr&gt; div &lt;neg</w:t>
-      </w:r>
-      <w:r>
-        <w:rPr>
-          <w:rFonts w:ascii="Bahnschrift" w:hAnsi="Bahnschrift"/>
-        </w:rPr>
-        <w:t>E</w:t>
-      </w:r>
-      <w:r>
-        <w:rPr>
-          <w:rFonts w:ascii="Bahnschrift" w:hAnsi="Bahnschrift"/>
-        </w:rPr>
-        <w:t>xpr&gt; |</w:t>
+        <w:t>&lt;</w:t>
+      </w:r>
+      <w:proofErr w:type="spellStart"/>
+      <w:r>
+        <w:rPr>
+          <w:rFonts w:ascii="Bahnschrift" w:hAnsi="Bahnschrift"/>
+        </w:rPr>
+        <w:t>i</w:t>
+      </w:r>
+      <w:r>
+        <w:rPr>
+          <w:rFonts w:ascii="Bahnschrift" w:hAnsi="Bahnschrift"/>
+        </w:rPr>
+        <w:t>E</w:t>
+      </w:r>
+      <w:r>
+        <w:rPr>
+          <w:rFonts w:ascii="Bahnschrift" w:hAnsi="Bahnschrift"/>
+        </w:rPr>
+        <w:t>xpr</w:t>
+      </w:r>
+      <w:proofErr w:type="spellEnd"/>
+      <w:r>
+        <w:rPr>
+          <w:rFonts w:ascii="Bahnschrift" w:hAnsi="Bahnschrift"/>
+        </w:rPr>
+        <w:t>&gt; ::= &lt;</w:t>
+      </w:r>
+      <w:proofErr w:type="spellStart"/>
+      <w:r>
+        <w:rPr>
+          <w:rFonts w:ascii="Bahnschrift" w:hAnsi="Bahnschrift"/>
+        </w:rPr>
+        <w:t>i</w:t>
+      </w:r>
+      <w:r>
+        <w:rPr>
+          <w:rFonts w:ascii="Bahnschrift" w:hAnsi="Bahnschrift"/>
+        </w:rPr>
+        <w:t>E</w:t>
+      </w:r>
+      <w:r>
+        <w:rPr>
+          <w:rFonts w:ascii="Bahnschrift" w:hAnsi="Bahnschrift"/>
+        </w:rPr>
+        <w:t>xpr</w:t>
+      </w:r>
+      <w:proofErr w:type="spellEnd"/>
+      <w:r>
+        <w:rPr>
+          <w:rFonts w:ascii="Bahnschrift" w:hAnsi="Bahnschrift"/>
+        </w:rPr>
+        <w:t>&gt; + &lt;</w:t>
+      </w:r>
+      <w:proofErr w:type="spellStart"/>
+      <w:r>
+        <w:rPr>
+          <w:rFonts w:ascii="Bahnschrift" w:hAnsi="Bahnschrift"/>
+        </w:rPr>
+        <w:t>mult</w:t>
+      </w:r>
+      <w:r>
+        <w:rPr>
+          <w:rFonts w:ascii="Bahnschrift" w:hAnsi="Bahnschrift"/>
+        </w:rPr>
+        <w:t>E</w:t>
+      </w:r>
+      <w:r>
+        <w:rPr>
+          <w:rFonts w:ascii="Bahnschrift" w:hAnsi="Bahnschrift"/>
+        </w:rPr>
+        <w:t>xpr</w:t>
+      </w:r>
+      <w:proofErr w:type="spellEnd"/>
+      <w:r>
+        <w:rPr>
+          <w:rFonts w:ascii="Bahnschrift" w:hAnsi="Bahnschrift"/>
+        </w:rPr>
+        <w:t>&gt; | &lt;</w:t>
+      </w:r>
+      <w:proofErr w:type="spellStart"/>
+      <w:r>
+        <w:rPr>
+          <w:rFonts w:ascii="Bahnschrift" w:hAnsi="Bahnschrift"/>
+        </w:rPr>
+        <w:t>i</w:t>
+      </w:r>
+      <w:r>
+        <w:rPr>
+          <w:rFonts w:ascii="Bahnschrift" w:hAnsi="Bahnschrift"/>
+        </w:rPr>
+        <w:t>E</w:t>
+      </w:r>
+      <w:r>
+        <w:rPr>
+          <w:rFonts w:ascii="Bahnschrift" w:hAnsi="Bahnschrift"/>
+        </w:rPr>
+        <w:t>xpr</w:t>
+      </w:r>
+      <w:proofErr w:type="spellEnd"/>
+      <w:r>
+        <w:rPr>
+          <w:rFonts w:ascii="Bahnschrift" w:hAnsi="Bahnschrift"/>
+        </w:rPr>
+        <w:t>&gt; - &lt;</w:t>
+      </w:r>
+      <w:proofErr w:type="spellStart"/>
+      <w:r>
+        <w:rPr>
+          <w:rFonts w:ascii="Bahnschrift" w:hAnsi="Bahnschrift"/>
+        </w:rPr>
+        <w:t>mult</w:t>
+      </w:r>
+      <w:r>
+        <w:rPr>
+          <w:rFonts w:ascii="Bahnschrift" w:hAnsi="Bahnschrift"/>
+        </w:rPr>
+        <w:t>E</w:t>
+      </w:r>
+      <w:r>
+        <w:rPr>
+          <w:rFonts w:ascii="Bahnschrift" w:hAnsi="Bahnschrift"/>
+        </w:rPr>
+        <w:t>xpr</w:t>
+      </w:r>
+      <w:proofErr w:type="spellEnd"/>
+      <w:r>
+        <w:rPr>
+          <w:rFonts w:ascii="Bahnschrift" w:hAnsi="Bahnschrift"/>
+        </w:rPr>
+        <w:t>&gt; | &lt;</w:t>
+      </w:r>
+      <w:proofErr w:type="spellStart"/>
+      <w:r>
+        <w:rPr>
+          <w:rFonts w:ascii="Bahnschrift" w:hAnsi="Bahnschrift"/>
+        </w:rPr>
+        <w:t>mult</w:t>
+      </w:r>
+      <w:r>
+        <w:rPr>
+          <w:rFonts w:ascii="Bahnschrift" w:hAnsi="Bahnschrift"/>
+        </w:rPr>
+        <w:t>E</w:t>
+      </w:r>
+      <w:r>
+        <w:rPr>
+          <w:rFonts w:ascii="Bahnschrift" w:hAnsi="Bahnschrift"/>
+        </w:rPr>
+        <w:t>xpr</w:t>
+      </w:r>
+      <w:proofErr w:type="spellEnd"/>
+      <w:r>
+        <w:rPr>
+          <w:rFonts w:ascii="Bahnschrift" w:hAnsi="Bahnschrift"/>
+        </w:rPr>
+        <w:t>&gt;</w:t>
+      </w:r>
+    </w:p>
+    <w:p>
+      <w:pPr>
+        <w:spacing w:after="0" w:line="360" w:lineRule="auto"/>
+        <w:ind w:hanging="720"/>
+        <w:rPr>
+          <w:rFonts w:ascii="Bahnschrift" w:hAnsi="Bahnschrift"/>
+        </w:rPr>
+      </w:pPr>
+      <w:r>
+        <w:rPr>
+          <w:rFonts w:ascii="Bahnschrift" w:hAnsi="Bahnschrift"/>
+        </w:rPr>
+        <w:t>&lt;</w:t>
+      </w:r>
+      <w:proofErr w:type="spellStart"/>
+      <w:r>
+        <w:rPr>
+          <w:rFonts w:ascii="Bahnschrift" w:hAnsi="Bahnschrift"/>
+        </w:rPr>
+        <w:t>mult</w:t>
+      </w:r>
+      <w:r>
+        <w:rPr>
+          <w:rFonts w:ascii="Bahnschrift" w:hAnsi="Bahnschrift"/>
+        </w:rPr>
+        <w:t>E</w:t>
+      </w:r>
+      <w:r>
+        <w:rPr>
+          <w:rFonts w:ascii="Bahnschrift" w:hAnsi="Bahnschrift"/>
+        </w:rPr>
+        <w:t>xpr</w:t>
+      </w:r>
+      <w:proofErr w:type="spellEnd"/>
+      <w:r>
+        <w:rPr>
+          <w:rFonts w:ascii="Bahnschrift" w:hAnsi="Bahnschrift"/>
+        </w:rPr>
+        <w:t>&gt; ::= &lt;</w:t>
+      </w:r>
+      <w:proofErr w:type="spellStart"/>
+      <w:r>
+        <w:rPr>
+          <w:rFonts w:ascii="Bahnschrift" w:hAnsi="Bahnschrift"/>
+        </w:rPr>
+        <w:t>mult</w:t>
+      </w:r>
+      <w:r>
+        <w:rPr>
+          <w:rFonts w:ascii="Bahnschrift" w:hAnsi="Bahnschrift"/>
+        </w:rPr>
+        <w:t>E</w:t>
+      </w:r>
+      <w:r>
+        <w:rPr>
+          <w:rFonts w:ascii="Bahnschrift" w:hAnsi="Bahnschrift"/>
+        </w:rPr>
+        <w:t>xpr</w:t>
+      </w:r>
+      <w:proofErr w:type="spellEnd"/>
+      <w:r>
+        <w:rPr>
+          <w:rFonts w:ascii="Bahnschrift" w:hAnsi="Bahnschrift"/>
+        </w:rPr>
+        <w:t>&gt; * &lt;</w:t>
+      </w:r>
+      <w:proofErr w:type="spellStart"/>
+      <w:r>
+        <w:rPr>
+          <w:rFonts w:ascii="Bahnschrift" w:hAnsi="Bahnschrift"/>
+        </w:rPr>
+        <w:t>neg</w:t>
+      </w:r>
+      <w:r>
+        <w:rPr>
+          <w:rFonts w:ascii="Bahnschrift" w:hAnsi="Bahnschrift"/>
+        </w:rPr>
+        <w:t>E</w:t>
+      </w:r>
+      <w:r>
+        <w:rPr>
+          <w:rFonts w:ascii="Bahnschrift" w:hAnsi="Bahnschrift"/>
+        </w:rPr>
+        <w:t>xpr</w:t>
+      </w:r>
+      <w:proofErr w:type="spellEnd"/>
+      <w:r>
+        <w:rPr>
+          <w:rFonts w:ascii="Bahnschrift" w:hAnsi="Bahnschrift"/>
+        </w:rPr>
+        <w:t>&gt; | &lt;</w:t>
+      </w:r>
+      <w:proofErr w:type="spellStart"/>
+      <w:r>
+        <w:rPr>
+          <w:rFonts w:ascii="Bahnschrift" w:hAnsi="Bahnschrift"/>
+        </w:rPr>
+        <w:t>mult</w:t>
+      </w:r>
+      <w:r>
+        <w:rPr>
+          <w:rFonts w:ascii="Bahnschrift" w:hAnsi="Bahnschrift"/>
+        </w:rPr>
+        <w:t>E</w:t>
+      </w:r>
+      <w:r>
+        <w:rPr>
+          <w:rFonts w:ascii="Bahnschrift" w:hAnsi="Bahnschrift"/>
+        </w:rPr>
+        <w:t>xpr</w:t>
+      </w:r>
+      <w:proofErr w:type="spellEnd"/>
+      <w:r>
+        <w:rPr>
+          <w:rFonts w:ascii="Bahnschrift" w:hAnsi="Bahnschrift"/>
+        </w:rPr>
+        <w:t>&gt; div &lt;</w:t>
+      </w:r>
+      <w:proofErr w:type="spellStart"/>
+      <w:r>
+        <w:rPr>
+          <w:rFonts w:ascii="Bahnschrift" w:hAnsi="Bahnschrift"/>
+        </w:rPr>
+        <w:t>neg</w:t>
+      </w:r>
+      <w:r>
+        <w:rPr>
+          <w:rFonts w:ascii="Bahnschrift" w:hAnsi="Bahnschrift"/>
+        </w:rPr>
+        <w:t>E</w:t>
+      </w:r>
+      <w:r>
+        <w:rPr>
+          <w:rFonts w:ascii="Bahnschrift" w:hAnsi="Bahnschrift"/>
+        </w:rPr>
+        <w:t>xpr</w:t>
+      </w:r>
+      <w:proofErr w:type="spellEnd"/>
+      <w:r>
+        <w:rPr>
+          <w:rFonts w:ascii="Bahnschrift" w:hAnsi="Bahnschrift"/>
+        </w:rPr>
+        <w:t>&gt; |</w:t>
       </w:r>
       <w:r>
         <w:rPr>
@@ -706,70 +988,133 @@
         <w:rPr>
           <w:rFonts w:ascii="Bahnschrift" w:hAnsi="Bahnschrift"/>
         </w:rPr>
-        <w:t>&lt;mult</w:t>
-      </w:r>
-      <w:r>
-        <w:rPr>
-          <w:rFonts w:ascii="Bahnschrift" w:hAnsi="Bahnschrift"/>
-        </w:rPr>
-        <w:t>E</w:t>
-      </w:r>
-      <w:r>
-        <w:rPr>
-          <w:rFonts w:ascii="Bahnschrift" w:hAnsi="Bahnschrift"/>
-        </w:rPr>
-        <w:t>xpr&gt; mod &lt;neg</w:t>
-      </w:r>
-      <w:r>
-        <w:rPr>
-          <w:rFonts w:ascii="Bahnschrift" w:hAnsi="Bahnschrift"/>
-        </w:rPr>
-        <w:t>E</w:t>
-      </w:r>
-      <w:r>
-        <w:rPr>
-          <w:rFonts w:ascii="Bahnschrift" w:hAnsi="Bahnschrift"/>
-        </w:rPr>
-        <w:t>xpr&gt; | &lt;neg</w:t>
-      </w:r>
-      <w:r>
-        <w:rPr>
-          <w:rFonts w:ascii="Bahnschrift" w:hAnsi="Bahnschrift"/>
-        </w:rPr>
-        <w:t>E</w:t>
-      </w:r>
-      <w:r>
-        <w:rPr>
-          <w:rFonts w:ascii="Bahnschrift" w:hAnsi="Bahnschrift"/>
-        </w:rPr>
-        <w:t>xpr&gt;</w:t>
-      </w:r>
-    </w:p>
-    <w:p>
-      <w:pPr>
-        <w:spacing w:after="0" w:line="360" w:lineRule="auto"/>
-        <w:ind w:hanging="720"/>
-        <w:rPr>
-          <w:rFonts w:ascii="Bahnschrift" w:hAnsi="Bahnschrift"/>
-        </w:rPr>
-      </w:pPr>
-      <w:r>
-        <w:rPr>
-          <w:rFonts w:ascii="Bahnschrift" w:hAnsi="Bahnschrift"/>
-        </w:rPr>
-        <w:t>&lt;neg</w:t>
-      </w:r>
-      <w:r>
-        <w:rPr>
-          <w:rFonts w:ascii="Bahnschrift" w:hAnsi="Bahnschrift"/>
-        </w:rPr>
-        <w:t>E</w:t>
-      </w:r>
-      <w:r>
-        <w:rPr>
-          <w:rFonts w:ascii="Bahnschrift" w:hAnsi="Bahnschrift"/>
-        </w:rPr>
-        <w:t>xpr&gt; ::= &lt;i</w:t>
+        <w:t>&lt;</w:t>
+      </w:r>
+      <w:proofErr w:type="spellStart"/>
+      <w:r>
+        <w:rPr>
+          <w:rFonts w:ascii="Bahnschrift" w:hAnsi="Bahnschrift"/>
+        </w:rPr>
+        <w:t>mult</w:t>
+      </w:r>
+      <w:r>
+        <w:rPr>
+          <w:rFonts w:ascii="Bahnschrift" w:hAnsi="Bahnschrift"/>
+        </w:rPr>
+        <w:t>E</w:t>
+      </w:r>
+      <w:r>
+        <w:rPr>
+          <w:rFonts w:ascii="Bahnschrift" w:hAnsi="Bahnschrift"/>
+        </w:rPr>
+        <w:t>xpr</w:t>
+      </w:r>
+      <w:proofErr w:type="spellEnd"/>
+      <w:r>
+        <w:rPr>
+          <w:rFonts w:ascii="Bahnschrift" w:hAnsi="Bahnschrift"/>
+        </w:rPr>
+        <w:t>&gt; mod &lt;</w:t>
+      </w:r>
+      <w:proofErr w:type="spellStart"/>
+      <w:r>
+        <w:rPr>
+          <w:rFonts w:ascii="Bahnschrift" w:hAnsi="Bahnschrift"/>
+        </w:rPr>
+        <w:t>neg</w:t>
+      </w:r>
+      <w:r>
+        <w:rPr>
+          <w:rFonts w:ascii="Bahnschrift" w:hAnsi="Bahnschrift"/>
+        </w:rPr>
+        <w:t>E</w:t>
+      </w:r>
+      <w:r>
+        <w:rPr>
+          <w:rFonts w:ascii="Bahnschrift" w:hAnsi="Bahnschrift"/>
+        </w:rPr>
+        <w:t>xpr</w:t>
+      </w:r>
+      <w:proofErr w:type="spellEnd"/>
+      <w:r>
+        <w:rPr>
+          <w:rFonts w:ascii="Bahnschrift" w:hAnsi="Bahnschrift"/>
+        </w:rPr>
+        <w:t>&gt; | &lt;</w:t>
+      </w:r>
+      <w:proofErr w:type="spellStart"/>
+      <w:r>
+        <w:rPr>
+          <w:rFonts w:ascii="Bahnschrift" w:hAnsi="Bahnschrift"/>
+        </w:rPr>
+        <w:t>neg</w:t>
+      </w:r>
+      <w:r>
+        <w:rPr>
+          <w:rFonts w:ascii="Bahnschrift" w:hAnsi="Bahnschrift"/>
+        </w:rPr>
+        <w:t>E</w:t>
+      </w:r>
+      <w:r>
+        <w:rPr>
+          <w:rFonts w:ascii="Bahnschrift" w:hAnsi="Bahnschrift"/>
+        </w:rPr>
+        <w:t>xpr</w:t>
+      </w:r>
+      <w:proofErr w:type="spellEnd"/>
+      <w:r>
+        <w:rPr>
+          <w:rFonts w:ascii="Bahnschrift" w:hAnsi="Bahnschrift"/>
+        </w:rPr>
+        <w:t>&gt;</w:t>
+      </w:r>
+    </w:p>
+    <w:p>
+      <w:pPr>
+        <w:spacing w:after="0" w:line="360" w:lineRule="auto"/>
+        <w:ind w:hanging="720"/>
+        <w:rPr>
+          <w:rFonts w:ascii="Bahnschrift" w:hAnsi="Bahnschrift"/>
+        </w:rPr>
+      </w:pPr>
+      <w:r>
+        <w:rPr>
+          <w:rFonts w:ascii="Bahnschrift" w:hAnsi="Bahnschrift"/>
+        </w:rPr>
+        <w:t>&lt;</w:t>
+      </w:r>
+      <w:proofErr w:type="spellStart"/>
+      <w:r>
+        <w:rPr>
+          <w:rFonts w:ascii="Bahnschrift" w:hAnsi="Bahnschrift"/>
+        </w:rPr>
+        <w:t>neg</w:t>
+      </w:r>
+      <w:r>
+        <w:rPr>
+          <w:rFonts w:ascii="Bahnschrift" w:hAnsi="Bahnschrift"/>
+        </w:rPr>
+        <w:t>E</w:t>
+      </w:r>
+      <w:r>
+        <w:rPr>
+          <w:rFonts w:ascii="Bahnschrift" w:hAnsi="Bahnschrift"/>
+        </w:rPr>
+        <w:t>xpr</w:t>
+      </w:r>
+      <w:proofErr w:type="spellEnd"/>
+      <w:r>
+        <w:rPr>
+          <w:rFonts w:ascii="Bahnschrift" w:hAnsi="Bahnschrift"/>
+        </w:rPr>
+        <w:t>&gt; ::= &lt;</w:t>
+      </w:r>
+      <w:proofErr w:type="spellStart"/>
+      <w:r>
+        <w:rPr>
+          <w:rFonts w:ascii="Bahnschrift" w:hAnsi="Bahnschrift"/>
+        </w:rPr>
+        <w:t>i</w:t>
       </w:r>
       <w:r>
         <w:rPr>
@@ -781,7 +1126,14 @@
         <w:rPr>
           <w:rFonts w:ascii="Bahnschrift" w:hAnsi="Bahnschrift"/>
         </w:rPr>
-        <w:t xml:space="preserve">oot&gt; | </w:t>
+        <w:t>oot</w:t>
+      </w:r>
+      <w:proofErr w:type="spellEnd"/>
+      <w:r>
+        <w:rPr>
+          <w:rFonts w:ascii="Bahnschrift" w:hAnsi="Bahnschrift"/>
+        </w:rPr>
+        <w:t xml:space="preserve">&gt; | </w:t>
       </w:r>
       <w:r>
         <w:rPr>
@@ -793,7 +1145,14 @@
         <w:rPr>
           <w:rFonts w:ascii="Bahnschrift" w:hAnsi="Bahnschrift"/>
         </w:rPr>
-        <w:t>&lt;i</w:t>
+        <w:t>&lt;</w:t>
+      </w:r>
+      <w:proofErr w:type="spellStart"/>
+      <w:r>
+        <w:rPr>
+          <w:rFonts w:ascii="Bahnschrift" w:hAnsi="Bahnschrift"/>
+        </w:rPr>
+        <w:t>i</w:t>
       </w:r>
       <w:r>
         <w:rPr>
@@ -805,22 +1164,36 @@
         <w:rPr>
           <w:rFonts w:ascii="Bahnschrift" w:hAnsi="Bahnschrift"/>
         </w:rPr>
-        <w:t>oot&gt;</w:t>
-      </w:r>
-    </w:p>
-    <w:p>
-      <w:pPr>
-        <w:spacing w:after="0" w:line="360" w:lineRule="auto"/>
-        <w:ind w:hanging="720"/>
-        <w:rPr>
-          <w:rFonts w:ascii="Bahnschrift" w:hAnsi="Bahnschrift"/>
-        </w:rPr>
-      </w:pPr>
-      <w:r>
-        <w:rPr>
-          <w:rFonts w:ascii="Bahnschrift" w:hAnsi="Bahnschrift"/>
-        </w:rPr>
-        <w:t>&lt;i</w:t>
+        <w:t>oot</w:t>
+      </w:r>
+      <w:proofErr w:type="spellEnd"/>
+      <w:r>
+        <w:rPr>
+          <w:rFonts w:ascii="Bahnschrift" w:hAnsi="Bahnschrift"/>
+        </w:rPr>
+        <w:t>&gt;</w:t>
+      </w:r>
+    </w:p>
+    <w:p>
+      <w:pPr>
+        <w:spacing w:after="0" w:line="360" w:lineRule="auto"/>
+        <w:ind w:hanging="720"/>
+        <w:rPr>
+          <w:rFonts w:ascii="Bahnschrift" w:hAnsi="Bahnschrift"/>
+        </w:rPr>
+      </w:pPr>
+      <w:r>
+        <w:rPr>
+          <w:rFonts w:ascii="Bahnschrift" w:hAnsi="Bahnschrift"/>
+        </w:rPr>
+        <w:t>&lt;</w:t>
+      </w:r>
+      <w:proofErr w:type="spellStart"/>
+      <w:r>
+        <w:rPr>
+          <w:rFonts w:ascii="Bahnschrift" w:hAnsi="Bahnschrift"/>
+        </w:rPr>
+        <w:t>i</w:t>
       </w:r>
       <w:r>
         <w:rPr>
@@ -832,19 +1205,40 @@
         <w:rPr>
           <w:rFonts w:ascii="Bahnschrift" w:hAnsi="Bahnschrift"/>
         </w:rPr>
-        <w:t>oot&gt; ::= &lt;integer&gt; | (&lt;i</w:t>
-      </w:r>
-      <w:r>
-        <w:rPr>
-          <w:rFonts w:ascii="Bahnschrift" w:hAnsi="Bahnschrift"/>
-        </w:rPr>
-        <w:t>E</w:t>
-      </w:r>
-      <w:r>
-        <w:rPr>
-          <w:rFonts w:ascii="Bahnschrift" w:hAnsi="Bahnschrift"/>
-        </w:rPr>
-        <w:t>xpr&gt;) | &lt;var&gt;</w:t>
+        <w:t>oot</w:t>
+      </w:r>
+      <w:proofErr w:type="spellEnd"/>
+      <w:r>
+        <w:rPr>
+          <w:rFonts w:ascii="Bahnschrift" w:hAnsi="Bahnschrift"/>
+        </w:rPr>
+        <w:t>&gt; ::= &lt;integer&gt; | (&lt;</w:t>
+      </w:r>
+      <w:proofErr w:type="spellStart"/>
+      <w:r>
+        <w:rPr>
+          <w:rFonts w:ascii="Bahnschrift" w:hAnsi="Bahnschrift"/>
+        </w:rPr>
+        <w:t>i</w:t>
+      </w:r>
+      <w:r>
+        <w:rPr>
+          <w:rFonts w:ascii="Bahnschrift" w:hAnsi="Bahnschrift"/>
+        </w:rPr>
+        <w:t>E</w:t>
+      </w:r>
+      <w:r>
+        <w:rPr>
+          <w:rFonts w:ascii="Bahnschrift" w:hAnsi="Bahnschrift"/>
+        </w:rPr>
+        <w:t>xpr</w:t>
+      </w:r>
+      <w:proofErr w:type="spellEnd"/>
+      <w:r>
+        <w:rPr>
+          <w:rFonts w:ascii="Bahnschrift" w:hAnsi="Bahnschrift"/>
+        </w:rPr>
+        <w:t>&gt;) | &lt;var&gt;</w:t>
       </w:r>
     </w:p>
     <w:p>
@@ -920,6 +1314,7 @@
         </w:rPr>
         <w:t>&lt;</w:t>
       </w:r>
+      <w:proofErr w:type="spellStart"/>
       <w:r>
         <w:rPr>
           <w:rFonts w:ascii="Bahnschrift" w:hAnsi="Bahnschrift"/>
@@ -936,8 +1331,16 @@
         <w:rPr>
           <w:rFonts w:ascii="Bahnschrift" w:hAnsi="Bahnschrift"/>
         </w:rPr>
-        <w:t>xpr&gt; ::= &lt;</w:t>
-      </w:r>
+        <w:t>xpr</w:t>
+      </w:r>
+      <w:proofErr w:type="spellEnd"/>
+      <w:r>
+        <w:rPr>
+          <w:rFonts w:ascii="Bahnschrift" w:hAnsi="Bahnschrift"/>
+        </w:rPr>
+        <w:t>&gt; ::= &lt;</w:t>
+      </w:r>
+      <w:proofErr w:type="spellStart"/>
       <w:r>
         <w:rPr>
           <w:rFonts w:ascii="Bahnschrift" w:hAnsi="Bahnschrift"/>
@@ -954,7 +1357,14 @@
         <w:rPr>
           <w:rFonts w:ascii="Bahnschrift" w:hAnsi="Bahnschrift"/>
         </w:rPr>
-        <w:t xml:space="preserve">xpr&gt; </w:t>
+        <w:t>xpr</w:t>
+      </w:r>
+      <w:proofErr w:type="spellEnd"/>
+      <w:r>
+        <w:rPr>
+          <w:rFonts w:ascii="Bahnschrift" w:hAnsi="Bahnschrift"/>
+        </w:rPr>
+        <w:t xml:space="preserve">&gt; </w:t>
       </w:r>
       <w:r>
         <w:rPr>
@@ -966,70 +1376,126 @@
         <w:rPr>
           <w:rFonts w:ascii="Bahnschrift" w:hAnsi="Bahnschrift"/>
         </w:rPr>
-        <w:t xml:space="preserve"> &lt;and</w:t>
-      </w:r>
-      <w:r>
-        <w:rPr>
-          <w:rFonts w:ascii="Bahnschrift" w:hAnsi="Bahnschrift"/>
-        </w:rPr>
-        <w:t>E</w:t>
-      </w:r>
-      <w:r>
-        <w:rPr>
-          <w:rFonts w:ascii="Bahnschrift" w:hAnsi="Bahnschrift"/>
-        </w:rPr>
-        <w:t>xpr&gt; | &lt;and</w:t>
-      </w:r>
-      <w:r>
-        <w:rPr>
-          <w:rFonts w:ascii="Bahnschrift" w:hAnsi="Bahnschrift"/>
-        </w:rPr>
-        <w:t>E</w:t>
-      </w:r>
-      <w:r>
-        <w:rPr>
-          <w:rFonts w:ascii="Bahnschrift" w:hAnsi="Bahnschrift"/>
-        </w:rPr>
-        <w:t>xpr&gt;</w:t>
-      </w:r>
-    </w:p>
-    <w:p>
-      <w:pPr>
-        <w:spacing w:after="0" w:line="360" w:lineRule="auto"/>
-        <w:ind w:hanging="720"/>
-        <w:rPr>
-          <w:rFonts w:ascii="Bahnschrift" w:hAnsi="Bahnschrift"/>
-        </w:rPr>
-      </w:pPr>
-      <w:r>
-        <w:rPr>
-          <w:rFonts w:ascii="Bahnschrift" w:hAnsi="Bahnschrift"/>
-        </w:rPr>
-        <w:t>&lt;and</w:t>
-      </w:r>
-      <w:r>
-        <w:rPr>
-          <w:rFonts w:ascii="Bahnschrift" w:hAnsi="Bahnschrift"/>
-        </w:rPr>
-        <w:t>E</w:t>
-      </w:r>
-      <w:r>
-        <w:rPr>
-          <w:rFonts w:ascii="Bahnschrift" w:hAnsi="Bahnschrift"/>
-        </w:rPr>
-        <w:t>xpr&gt; ::= &lt;and</w:t>
-      </w:r>
-      <w:r>
-        <w:rPr>
-          <w:rFonts w:ascii="Bahnschrift" w:hAnsi="Bahnschrift"/>
-        </w:rPr>
-        <w:t>E</w:t>
-      </w:r>
-      <w:r>
-        <w:rPr>
-          <w:rFonts w:ascii="Bahnschrift" w:hAnsi="Bahnschrift"/>
-        </w:rPr>
-        <w:t xml:space="preserve">xpr&gt; </w:t>
+        <w:t xml:space="preserve"> &lt;</w:t>
+      </w:r>
+      <w:proofErr w:type="spellStart"/>
+      <w:r>
+        <w:rPr>
+          <w:rFonts w:ascii="Bahnschrift" w:hAnsi="Bahnschrift"/>
+        </w:rPr>
+        <w:t>and</w:t>
+      </w:r>
+      <w:r>
+        <w:rPr>
+          <w:rFonts w:ascii="Bahnschrift" w:hAnsi="Bahnschrift"/>
+        </w:rPr>
+        <w:t>E</w:t>
+      </w:r>
+      <w:r>
+        <w:rPr>
+          <w:rFonts w:ascii="Bahnschrift" w:hAnsi="Bahnschrift"/>
+        </w:rPr>
+        <w:t>xpr</w:t>
+      </w:r>
+      <w:proofErr w:type="spellEnd"/>
+      <w:r>
+        <w:rPr>
+          <w:rFonts w:ascii="Bahnschrift" w:hAnsi="Bahnschrift"/>
+        </w:rPr>
+        <w:t>&gt; | &lt;</w:t>
+      </w:r>
+      <w:proofErr w:type="spellStart"/>
+      <w:r>
+        <w:rPr>
+          <w:rFonts w:ascii="Bahnschrift" w:hAnsi="Bahnschrift"/>
+        </w:rPr>
+        <w:t>and</w:t>
+      </w:r>
+      <w:r>
+        <w:rPr>
+          <w:rFonts w:ascii="Bahnschrift" w:hAnsi="Bahnschrift"/>
+        </w:rPr>
+        <w:t>E</w:t>
+      </w:r>
+      <w:r>
+        <w:rPr>
+          <w:rFonts w:ascii="Bahnschrift" w:hAnsi="Bahnschrift"/>
+        </w:rPr>
+        <w:t>xpr</w:t>
+      </w:r>
+      <w:proofErr w:type="spellEnd"/>
+      <w:r>
+        <w:rPr>
+          <w:rFonts w:ascii="Bahnschrift" w:hAnsi="Bahnschrift"/>
+        </w:rPr>
+        <w:t>&gt;</w:t>
+      </w:r>
+    </w:p>
+    <w:p>
+      <w:pPr>
+        <w:spacing w:after="0" w:line="360" w:lineRule="auto"/>
+        <w:ind w:hanging="720"/>
+        <w:rPr>
+          <w:rFonts w:ascii="Bahnschrift" w:hAnsi="Bahnschrift"/>
+        </w:rPr>
+      </w:pPr>
+      <w:r>
+        <w:rPr>
+          <w:rFonts w:ascii="Bahnschrift" w:hAnsi="Bahnschrift"/>
+        </w:rPr>
+        <w:t>&lt;</w:t>
+      </w:r>
+      <w:proofErr w:type="spellStart"/>
+      <w:r>
+        <w:rPr>
+          <w:rFonts w:ascii="Bahnschrift" w:hAnsi="Bahnschrift"/>
+        </w:rPr>
+        <w:t>and</w:t>
+      </w:r>
+      <w:r>
+        <w:rPr>
+          <w:rFonts w:ascii="Bahnschrift" w:hAnsi="Bahnschrift"/>
+        </w:rPr>
+        <w:t>E</w:t>
+      </w:r>
+      <w:r>
+        <w:rPr>
+          <w:rFonts w:ascii="Bahnschrift" w:hAnsi="Bahnschrift"/>
+        </w:rPr>
+        <w:t>xpr</w:t>
+      </w:r>
+      <w:proofErr w:type="spellEnd"/>
+      <w:r>
+        <w:rPr>
+          <w:rFonts w:ascii="Bahnschrift" w:hAnsi="Bahnschrift"/>
+        </w:rPr>
+        <w:t>&gt; ::= &lt;</w:t>
+      </w:r>
+      <w:proofErr w:type="spellStart"/>
+      <w:r>
+        <w:rPr>
+          <w:rFonts w:ascii="Bahnschrift" w:hAnsi="Bahnschrift"/>
+        </w:rPr>
+        <w:t>and</w:t>
+      </w:r>
+      <w:r>
+        <w:rPr>
+          <w:rFonts w:ascii="Bahnschrift" w:hAnsi="Bahnschrift"/>
+        </w:rPr>
+        <w:t>E</w:t>
+      </w:r>
+      <w:r>
+        <w:rPr>
+          <w:rFonts w:ascii="Bahnschrift" w:hAnsi="Bahnschrift"/>
+        </w:rPr>
+        <w:t>xpr</w:t>
+      </w:r>
+      <w:proofErr w:type="spellEnd"/>
+      <w:r>
+        <w:rPr>
+          <w:rFonts w:ascii="Bahnschrift" w:hAnsi="Bahnschrift"/>
+        </w:rPr>
+        <w:t xml:space="preserve">&gt; </w:t>
       </w:r>
       <w:r>
         <w:rPr>
@@ -1041,106 +1507,204 @@
         <w:rPr>
           <w:rFonts w:ascii="Bahnschrift" w:hAnsi="Bahnschrift"/>
         </w:rPr>
-        <w:t xml:space="preserve"> &lt;comp</w:t>
-      </w:r>
-      <w:r>
-        <w:rPr>
-          <w:rFonts w:ascii="Bahnschrift" w:hAnsi="Bahnschrift"/>
-        </w:rPr>
-        <w:t>E</w:t>
-      </w:r>
-      <w:r>
-        <w:rPr>
-          <w:rFonts w:ascii="Bahnschrift" w:hAnsi="Bahnschrift"/>
-        </w:rPr>
-        <w:t>xpr&gt; | &lt;comp</w:t>
-      </w:r>
-      <w:r>
-        <w:rPr>
-          <w:rFonts w:ascii="Bahnschrift" w:hAnsi="Bahnschrift"/>
-        </w:rPr>
-        <w:t>E</w:t>
-      </w:r>
-      <w:r>
-        <w:rPr>
-          <w:rFonts w:ascii="Bahnschrift" w:hAnsi="Bahnschrift"/>
-        </w:rPr>
-        <w:t>xpr&gt;</w:t>
-      </w:r>
-    </w:p>
-    <w:p>
-      <w:pPr>
-        <w:spacing w:after="0" w:line="360" w:lineRule="auto"/>
-        <w:ind w:hanging="720"/>
-        <w:rPr>
-          <w:rFonts w:ascii="Bahnschrift" w:hAnsi="Bahnschrift"/>
-        </w:rPr>
-      </w:pPr>
-      <w:r>
-        <w:rPr>
-          <w:rFonts w:ascii="Bahnschrift" w:hAnsi="Bahnschrift"/>
-        </w:rPr>
-        <w:t>&lt;comp</w:t>
-      </w:r>
-      <w:r>
-        <w:rPr>
-          <w:rFonts w:ascii="Bahnschrift" w:hAnsi="Bahnschrift"/>
-        </w:rPr>
-        <w:t>E</w:t>
-      </w:r>
-      <w:r>
-        <w:rPr>
-          <w:rFonts w:ascii="Bahnschrift" w:hAnsi="Bahnschrift"/>
-        </w:rPr>
-        <w:t>xpr&gt; ::= &lt;comp</w:t>
-      </w:r>
-      <w:r>
-        <w:rPr>
-          <w:rFonts w:ascii="Bahnschrift" w:hAnsi="Bahnschrift"/>
-        </w:rPr>
-        <w:t>E</w:t>
-      </w:r>
-      <w:r>
-        <w:rPr>
-          <w:rFonts w:ascii="Bahnschrift" w:hAnsi="Bahnschrift"/>
-        </w:rPr>
-        <w:t>xpr&gt; &lt; &lt;not</w:t>
-      </w:r>
-      <w:r>
-        <w:rPr>
-          <w:rFonts w:ascii="Bahnschrift" w:hAnsi="Bahnschrift"/>
-        </w:rPr>
-        <w:t>E</w:t>
-      </w:r>
-      <w:r>
-        <w:rPr>
-          <w:rFonts w:ascii="Bahnschrift" w:hAnsi="Bahnschrift"/>
-        </w:rPr>
-        <w:t>xpr&gt; | &lt;comp</w:t>
-      </w:r>
-      <w:r>
-        <w:rPr>
-          <w:rFonts w:ascii="Bahnschrift" w:hAnsi="Bahnschrift"/>
-        </w:rPr>
-        <w:t>E</w:t>
-      </w:r>
-      <w:r>
-        <w:rPr>
-          <w:rFonts w:ascii="Bahnschrift" w:hAnsi="Bahnschrift"/>
-        </w:rPr>
-        <w:t>xpr&gt; &gt; &lt;not</w:t>
-      </w:r>
-      <w:r>
-        <w:rPr>
-          <w:rFonts w:ascii="Bahnschrift" w:hAnsi="Bahnschrift"/>
-        </w:rPr>
-        <w:t>E</w:t>
-      </w:r>
-      <w:r>
-        <w:rPr>
-          <w:rFonts w:ascii="Bahnschrift" w:hAnsi="Bahnschrift"/>
-        </w:rPr>
-        <w:t>xpr&gt; |</w:t>
+        <w:t xml:space="preserve"> &lt;</w:t>
+      </w:r>
+      <w:proofErr w:type="spellStart"/>
+      <w:r>
+        <w:rPr>
+          <w:rFonts w:ascii="Bahnschrift" w:hAnsi="Bahnschrift"/>
+        </w:rPr>
+        <w:t>comp</w:t>
+      </w:r>
+      <w:r>
+        <w:rPr>
+          <w:rFonts w:ascii="Bahnschrift" w:hAnsi="Bahnschrift"/>
+        </w:rPr>
+        <w:t>E</w:t>
+      </w:r>
+      <w:r>
+        <w:rPr>
+          <w:rFonts w:ascii="Bahnschrift" w:hAnsi="Bahnschrift"/>
+        </w:rPr>
+        <w:t>xpr</w:t>
+      </w:r>
+      <w:proofErr w:type="spellEnd"/>
+      <w:r>
+        <w:rPr>
+          <w:rFonts w:ascii="Bahnschrift" w:hAnsi="Bahnschrift"/>
+        </w:rPr>
+        <w:t>&gt; | &lt;</w:t>
+      </w:r>
+      <w:proofErr w:type="spellStart"/>
+      <w:r>
+        <w:rPr>
+          <w:rFonts w:ascii="Bahnschrift" w:hAnsi="Bahnschrift"/>
+        </w:rPr>
+        <w:t>comp</w:t>
+      </w:r>
+      <w:r>
+        <w:rPr>
+          <w:rFonts w:ascii="Bahnschrift" w:hAnsi="Bahnschrift"/>
+        </w:rPr>
+        <w:t>E</w:t>
+      </w:r>
+      <w:r>
+        <w:rPr>
+          <w:rFonts w:ascii="Bahnschrift" w:hAnsi="Bahnschrift"/>
+        </w:rPr>
+        <w:t>xpr</w:t>
+      </w:r>
+      <w:proofErr w:type="spellEnd"/>
+      <w:r>
+        <w:rPr>
+          <w:rFonts w:ascii="Bahnschrift" w:hAnsi="Bahnschrift"/>
+        </w:rPr>
+        <w:t>&gt;</w:t>
+      </w:r>
+    </w:p>
+    <w:p>
+      <w:pPr>
+        <w:spacing w:after="0" w:line="360" w:lineRule="auto"/>
+        <w:ind w:hanging="720"/>
+        <w:rPr>
+          <w:rFonts w:ascii="Bahnschrift" w:hAnsi="Bahnschrift"/>
+        </w:rPr>
+      </w:pPr>
+      <w:r>
+        <w:rPr>
+          <w:rFonts w:ascii="Bahnschrift" w:hAnsi="Bahnschrift"/>
+        </w:rPr>
+        <w:t>&lt;</w:t>
+      </w:r>
+      <w:proofErr w:type="spellStart"/>
+      <w:r>
+        <w:rPr>
+          <w:rFonts w:ascii="Bahnschrift" w:hAnsi="Bahnschrift"/>
+        </w:rPr>
+        <w:t>comp</w:t>
+      </w:r>
+      <w:r>
+        <w:rPr>
+          <w:rFonts w:ascii="Bahnschrift" w:hAnsi="Bahnschrift"/>
+        </w:rPr>
+        <w:t>E</w:t>
+      </w:r>
+      <w:r>
+        <w:rPr>
+          <w:rFonts w:ascii="Bahnschrift" w:hAnsi="Bahnschrift"/>
+        </w:rPr>
+        <w:t>xpr</w:t>
+      </w:r>
+      <w:proofErr w:type="spellEnd"/>
+      <w:r>
+        <w:rPr>
+          <w:rFonts w:ascii="Bahnschrift" w:hAnsi="Bahnschrift"/>
+        </w:rPr>
+        <w:t>&gt; ::= &lt;</w:t>
+      </w:r>
+      <w:proofErr w:type="spellStart"/>
+      <w:r>
+        <w:rPr>
+          <w:rFonts w:ascii="Bahnschrift" w:hAnsi="Bahnschrift"/>
+        </w:rPr>
+        <w:t>comp</w:t>
+      </w:r>
+      <w:r>
+        <w:rPr>
+          <w:rFonts w:ascii="Bahnschrift" w:hAnsi="Bahnschrift"/>
+        </w:rPr>
+        <w:t>E</w:t>
+      </w:r>
+      <w:r>
+        <w:rPr>
+          <w:rFonts w:ascii="Bahnschrift" w:hAnsi="Bahnschrift"/>
+        </w:rPr>
+        <w:t>xpr</w:t>
+      </w:r>
+      <w:proofErr w:type="spellEnd"/>
+      <w:r>
+        <w:rPr>
+          <w:rFonts w:ascii="Bahnschrift" w:hAnsi="Bahnschrift"/>
+        </w:rPr>
+        <w:t>&gt; &lt; &lt;</w:t>
+      </w:r>
+      <w:proofErr w:type="spellStart"/>
+      <w:r>
+        <w:rPr>
+          <w:rFonts w:ascii="Bahnschrift" w:hAnsi="Bahnschrift"/>
+        </w:rPr>
+        <w:t>not</w:t>
+      </w:r>
+      <w:r>
+        <w:rPr>
+          <w:rFonts w:ascii="Bahnschrift" w:hAnsi="Bahnschrift"/>
+        </w:rPr>
+        <w:t>E</w:t>
+      </w:r>
+      <w:r>
+        <w:rPr>
+          <w:rFonts w:ascii="Bahnschrift" w:hAnsi="Bahnschrift"/>
+        </w:rPr>
+        <w:t>xpr</w:t>
+      </w:r>
+      <w:proofErr w:type="spellEnd"/>
+      <w:r>
+        <w:rPr>
+          <w:rFonts w:ascii="Bahnschrift" w:hAnsi="Bahnschrift"/>
+        </w:rPr>
+        <w:t>&gt; | &lt;</w:t>
+      </w:r>
+      <w:proofErr w:type="spellStart"/>
+      <w:r>
+        <w:rPr>
+          <w:rFonts w:ascii="Bahnschrift" w:hAnsi="Bahnschrift"/>
+        </w:rPr>
+        <w:t>comp</w:t>
+      </w:r>
+      <w:r>
+        <w:rPr>
+          <w:rFonts w:ascii="Bahnschrift" w:hAnsi="Bahnschrift"/>
+        </w:rPr>
+        <w:t>E</w:t>
+      </w:r>
+      <w:r>
+        <w:rPr>
+          <w:rFonts w:ascii="Bahnschrift" w:hAnsi="Bahnschrift"/>
+        </w:rPr>
+        <w:t>xpr</w:t>
+      </w:r>
+      <w:proofErr w:type="spellEnd"/>
+      <w:r>
+        <w:rPr>
+          <w:rFonts w:ascii="Bahnschrift" w:hAnsi="Bahnschrift"/>
+        </w:rPr>
+        <w:t>&gt; &gt; &lt;</w:t>
+      </w:r>
+      <w:proofErr w:type="spellStart"/>
+      <w:r>
+        <w:rPr>
+          <w:rFonts w:ascii="Bahnschrift" w:hAnsi="Bahnschrift"/>
+        </w:rPr>
+        <w:t>not</w:t>
+      </w:r>
+      <w:r>
+        <w:rPr>
+          <w:rFonts w:ascii="Bahnschrift" w:hAnsi="Bahnschrift"/>
+        </w:rPr>
+        <w:t>E</w:t>
+      </w:r>
+      <w:r>
+        <w:rPr>
+          <w:rFonts w:ascii="Bahnschrift" w:hAnsi="Bahnschrift"/>
+        </w:rPr>
+        <w:t>xpr</w:t>
+      </w:r>
+      <w:proofErr w:type="spellEnd"/>
+      <w:r>
+        <w:rPr>
+          <w:rFonts w:ascii="Bahnschrift" w:hAnsi="Bahnschrift"/>
+        </w:rPr>
+        <w:t>&gt; |</w:t>
       </w:r>
       <w:r>
         <w:rPr>
@@ -1152,55 +1716,111 @@
         <w:rPr>
           <w:rFonts w:ascii="Bahnschrift" w:hAnsi="Bahnschrift"/>
         </w:rPr>
-        <w:t>&lt;comp</w:t>
-      </w:r>
-      <w:r>
-        <w:rPr>
-          <w:rFonts w:ascii="Bahnschrift" w:hAnsi="Bahnschrift"/>
-        </w:rPr>
-        <w:t>E</w:t>
-      </w:r>
-      <w:r>
-        <w:rPr>
-          <w:rFonts w:ascii="Bahnschrift" w:hAnsi="Bahnschrift"/>
-        </w:rPr>
-        <w:t>xpr&gt; &lt;= &lt;not</w:t>
-      </w:r>
-      <w:r>
-        <w:rPr>
-          <w:rFonts w:ascii="Bahnschrift" w:hAnsi="Bahnschrift"/>
-        </w:rPr>
-        <w:t>E</w:t>
-      </w:r>
-      <w:r>
-        <w:rPr>
-          <w:rFonts w:ascii="Bahnschrift" w:hAnsi="Bahnschrift"/>
-        </w:rPr>
-        <w:t>xpr&gt; | &lt;comp</w:t>
-      </w:r>
-      <w:r>
-        <w:rPr>
-          <w:rFonts w:ascii="Bahnschrift" w:hAnsi="Bahnschrift"/>
-        </w:rPr>
-        <w:t>E</w:t>
-      </w:r>
-      <w:r>
-        <w:rPr>
-          <w:rFonts w:ascii="Bahnschrift" w:hAnsi="Bahnschrift"/>
-        </w:rPr>
-        <w:t>xpr&gt; &gt;= &lt;not</w:t>
-      </w:r>
-      <w:r>
-        <w:rPr>
-          <w:rFonts w:ascii="Bahnschrift" w:hAnsi="Bahnschrift"/>
-        </w:rPr>
-        <w:t>E</w:t>
-      </w:r>
-      <w:r>
-        <w:rPr>
-          <w:rFonts w:ascii="Bahnschrift" w:hAnsi="Bahnschrift"/>
-        </w:rPr>
-        <w:t>xpr&gt; |</w:t>
+        <w:t>&lt;</w:t>
+      </w:r>
+      <w:proofErr w:type="spellStart"/>
+      <w:r>
+        <w:rPr>
+          <w:rFonts w:ascii="Bahnschrift" w:hAnsi="Bahnschrift"/>
+        </w:rPr>
+        <w:t>comp</w:t>
+      </w:r>
+      <w:r>
+        <w:rPr>
+          <w:rFonts w:ascii="Bahnschrift" w:hAnsi="Bahnschrift"/>
+        </w:rPr>
+        <w:t>E</w:t>
+      </w:r>
+      <w:r>
+        <w:rPr>
+          <w:rFonts w:ascii="Bahnschrift" w:hAnsi="Bahnschrift"/>
+        </w:rPr>
+        <w:t>xpr</w:t>
+      </w:r>
+      <w:proofErr w:type="spellEnd"/>
+      <w:r>
+        <w:rPr>
+          <w:rFonts w:ascii="Bahnschrift" w:hAnsi="Bahnschrift"/>
+        </w:rPr>
+        <w:t>&gt; &lt;= &lt;</w:t>
+      </w:r>
+      <w:proofErr w:type="spellStart"/>
+      <w:r>
+        <w:rPr>
+          <w:rFonts w:ascii="Bahnschrift" w:hAnsi="Bahnschrift"/>
+        </w:rPr>
+        <w:t>not</w:t>
+      </w:r>
+      <w:r>
+        <w:rPr>
+          <w:rFonts w:ascii="Bahnschrift" w:hAnsi="Bahnschrift"/>
+        </w:rPr>
+        <w:t>E</w:t>
+      </w:r>
+      <w:r>
+        <w:rPr>
+          <w:rFonts w:ascii="Bahnschrift" w:hAnsi="Bahnschrift"/>
+        </w:rPr>
+        <w:t>xpr</w:t>
+      </w:r>
+      <w:proofErr w:type="spellEnd"/>
+      <w:r>
+        <w:rPr>
+          <w:rFonts w:ascii="Bahnschrift" w:hAnsi="Bahnschrift"/>
+        </w:rPr>
+        <w:t>&gt; | &lt;</w:t>
+      </w:r>
+      <w:proofErr w:type="spellStart"/>
+      <w:r>
+        <w:rPr>
+          <w:rFonts w:ascii="Bahnschrift" w:hAnsi="Bahnschrift"/>
+        </w:rPr>
+        <w:t>comp</w:t>
+      </w:r>
+      <w:r>
+        <w:rPr>
+          <w:rFonts w:ascii="Bahnschrift" w:hAnsi="Bahnschrift"/>
+        </w:rPr>
+        <w:t>E</w:t>
+      </w:r>
+      <w:r>
+        <w:rPr>
+          <w:rFonts w:ascii="Bahnschrift" w:hAnsi="Bahnschrift"/>
+        </w:rPr>
+        <w:t>xpr</w:t>
+      </w:r>
+      <w:proofErr w:type="spellEnd"/>
+      <w:r>
+        <w:rPr>
+          <w:rFonts w:ascii="Bahnschrift" w:hAnsi="Bahnschrift"/>
+        </w:rPr>
+        <w:t>&gt; &gt;= &lt;</w:t>
+      </w:r>
+      <w:proofErr w:type="spellStart"/>
+      <w:r>
+        <w:rPr>
+          <w:rFonts w:ascii="Bahnschrift" w:hAnsi="Bahnschrift"/>
+        </w:rPr>
+        <w:t>not</w:t>
+      </w:r>
+      <w:r>
+        <w:rPr>
+          <w:rFonts w:ascii="Bahnschrift" w:hAnsi="Bahnschrift"/>
+        </w:rPr>
+        <w:t>E</w:t>
+      </w:r>
+      <w:r>
+        <w:rPr>
+          <w:rFonts w:ascii="Bahnschrift" w:hAnsi="Bahnschrift"/>
+        </w:rPr>
+        <w:t>xpr</w:t>
+      </w:r>
+      <w:proofErr w:type="spellEnd"/>
+      <w:r>
+        <w:rPr>
+          <w:rFonts w:ascii="Bahnschrift" w:hAnsi="Bahnschrift"/>
+        </w:rPr>
+        <w:t>&gt; |</w:t>
       </w:r>
       <w:r>
         <w:rPr>
@@ -1212,70 +1832,133 @@
         <w:rPr>
           <w:rFonts w:ascii="Bahnschrift" w:hAnsi="Bahnschrift"/>
         </w:rPr>
-        <w:t>&lt;comp</w:t>
-      </w:r>
-      <w:r>
-        <w:rPr>
-          <w:rFonts w:ascii="Bahnschrift" w:hAnsi="Bahnschrift"/>
-        </w:rPr>
-        <w:t>E</w:t>
-      </w:r>
-      <w:r>
-        <w:rPr>
-          <w:rFonts w:ascii="Bahnschrift" w:hAnsi="Bahnschrift"/>
-        </w:rPr>
-        <w:t>xpr&gt; = &lt;not</w:t>
-      </w:r>
-      <w:r>
-        <w:rPr>
-          <w:rFonts w:ascii="Bahnschrift" w:hAnsi="Bahnschrift"/>
-        </w:rPr>
-        <w:t>E</w:t>
-      </w:r>
-      <w:r>
-        <w:rPr>
-          <w:rFonts w:ascii="Bahnschrift" w:hAnsi="Bahnschrift"/>
-        </w:rPr>
-        <w:t>xpr&gt; | &lt;not</w:t>
-      </w:r>
-      <w:r>
-        <w:rPr>
-          <w:rFonts w:ascii="Bahnschrift" w:hAnsi="Bahnschrift"/>
-        </w:rPr>
-        <w:t>E</w:t>
-      </w:r>
-      <w:r>
-        <w:rPr>
-          <w:rFonts w:ascii="Bahnschrift" w:hAnsi="Bahnschrift"/>
-        </w:rPr>
-        <w:t>xpr&gt;</w:t>
-      </w:r>
-    </w:p>
-    <w:p>
-      <w:pPr>
-        <w:spacing w:after="0" w:line="360" w:lineRule="auto"/>
-        <w:ind w:hanging="720"/>
-        <w:rPr>
-          <w:rFonts w:ascii="Bahnschrift" w:hAnsi="Bahnschrift"/>
-        </w:rPr>
-      </w:pPr>
-      <w:r>
-        <w:rPr>
-          <w:rFonts w:ascii="Bahnschrift" w:hAnsi="Bahnschrift"/>
-        </w:rPr>
-        <w:t>&lt;not</w:t>
-      </w:r>
-      <w:r>
-        <w:rPr>
-          <w:rFonts w:ascii="Bahnschrift" w:hAnsi="Bahnschrift"/>
-        </w:rPr>
-        <w:t>E</w:t>
-      </w:r>
-      <w:r>
-        <w:rPr>
-          <w:rFonts w:ascii="Bahnschrift" w:hAnsi="Bahnschrift"/>
-        </w:rPr>
-        <w:t>xpr&gt; ::= &lt;b</w:t>
+        <w:t>&lt;</w:t>
+      </w:r>
+      <w:proofErr w:type="spellStart"/>
+      <w:r>
+        <w:rPr>
+          <w:rFonts w:ascii="Bahnschrift" w:hAnsi="Bahnschrift"/>
+        </w:rPr>
+        <w:t>comp</w:t>
+      </w:r>
+      <w:r>
+        <w:rPr>
+          <w:rFonts w:ascii="Bahnschrift" w:hAnsi="Bahnschrift"/>
+        </w:rPr>
+        <w:t>E</w:t>
+      </w:r>
+      <w:r>
+        <w:rPr>
+          <w:rFonts w:ascii="Bahnschrift" w:hAnsi="Bahnschrift"/>
+        </w:rPr>
+        <w:t>xpr</w:t>
+      </w:r>
+      <w:proofErr w:type="spellEnd"/>
+      <w:r>
+        <w:rPr>
+          <w:rFonts w:ascii="Bahnschrift" w:hAnsi="Bahnschrift"/>
+        </w:rPr>
+        <w:t>&gt; = &lt;</w:t>
+      </w:r>
+      <w:proofErr w:type="spellStart"/>
+      <w:r>
+        <w:rPr>
+          <w:rFonts w:ascii="Bahnschrift" w:hAnsi="Bahnschrift"/>
+        </w:rPr>
+        <w:t>not</w:t>
+      </w:r>
+      <w:r>
+        <w:rPr>
+          <w:rFonts w:ascii="Bahnschrift" w:hAnsi="Bahnschrift"/>
+        </w:rPr>
+        <w:t>E</w:t>
+      </w:r>
+      <w:r>
+        <w:rPr>
+          <w:rFonts w:ascii="Bahnschrift" w:hAnsi="Bahnschrift"/>
+        </w:rPr>
+        <w:t>xpr</w:t>
+      </w:r>
+      <w:proofErr w:type="spellEnd"/>
+      <w:r>
+        <w:rPr>
+          <w:rFonts w:ascii="Bahnschrift" w:hAnsi="Bahnschrift"/>
+        </w:rPr>
+        <w:t>&gt; | &lt;</w:t>
+      </w:r>
+      <w:proofErr w:type="spellStart"/>
+      <w:r>
+        <w:rPr>
+          <w:rFonts w:ascii="Bahnschrift" w:hAnsi="Bahnschrift"/>
+        </w:rPr>
+        <w:t>not</w:t>
+      </w:r>
+      <w:r>
+        <w:rPr>
+          <w:rFonts w:ascii="Bahnschrift" w:hAnsi="Bahnschrift"/>
+        </w:rPr>
+        <w:t>E</w:t>
+      </w:r>
+      <w:r>
+        <w:rPr>
+          <w:rFonts w:ascii="Bahnschrift" w:hAnsi="Bahnschrift"/>
+        </w:rPr>
+        <w:t>xpr</w:t>
+      </w:r>
+      <w:proofErr w:type="spellEnd"/>
+      <w:r>
+        <w:rPr>
+          <w:rFonts w:ascii="Bahnschrift" w:hAnsi="Bahnschrift"/>
+        </w:rPr>
+        <w:t>&gt;</w:t>
+      </w:r>
+    </w:p>
+    <w:p>
+      <w:pPr>
+        <w:spacing w:after="0" w:line="360" w:lineRule="auto"/>
+        <w:ind w:hanging="720"/>
+        <w:rPr>
+          <w:rFonts w:ascii="Bahnschrift" w:hAnsi="Bahnschrift"/>
+        </w:rPr>
+      </w:pPr>
+      <w:r>
+        <w:rPr>
+          <w:rFonts w:ascii="Bahnschrift" w:hAnsi="Bahnschrift"/>
+        </w:rPr>
+        <w:t>&lt;</w:t>
+      </w:r>
+      <w:proofErr w:type="spellStart"/>
+      <w:r>
+        <w:rPr>
+          <w:rFonts w:ascii="Bahnschrift" w:hAnsi="Bahnschrift"/>
+        </w:rPr>
+        <w:t>not</w:t>
+      </w:r>
+      <w:r>
+        <w:rPr>
+          <w:rFonts w:ascii="Bahnschrift" w:hAnsi="Bahnschrift"/>
+        </w:rPr>
+        <w:t>E</w:t>
+      </w:r>
+      <w:r>
+        <w:rPr>
+          <w:rFonts w:ascii="Bahnschrift" w:hAnsi="Bahnschrift"/>
+        </w:rPr>
+        <w:t>xpr</w:t>
+      </w:r>
+      <w:proofErr w:type="spellEnd"/>
+      <w:r>
+        <w:rPr>
+          <w:rFonts w:ascii="Bahnschrift" w:hAnsi="Bahnschrift"/>
+        </w:rPr>
+        <w:t>&gt; ::= &lt;</w:t>
+      </w:r>
+      <w:proofErr w:type="spellStart"/>
+      <w:r>
+        <w:rPr>
+          <w:rFonts w:ascii="Bahnschrift" w:hAnsi="Bahnschrift"/>
+        </w:rPr>
+        <w:t>b</w:t>
       </w:r>
       <w:r>
         <w:rPr>
@@ -1287,7 +1970,14 @@
         <w:rPr>
           <w:rFonts w:ascii="Bahnschrift" w:hAnsi="Bahnschrift"/>
         </w:rPr>
-        <w:t xml:space="preserve">oot&gt; | </w:t>
+        <w:t>oot</w:t>
+      </w:r>
+      <w:proofErr w:type="spellEnd"/>
+      <w:r>
+        <w:rPr>
+          <w:rFonts w:ascii="Bahnschrift" w:hAnsi="Bahnschrift"/>
+        </w:rPr>
+        <w:t xml:space="preserve">&gt; | </w:t>
       </w:r>
       <w:r>
         <w:rPr>
@@ -1299,7 +1989,14 @@
         <w:rPr>
           <w:rFonts w:ascii="Bahnschrift" w:hAnsi="Bahnschrift"/>
         </w:rPr>
-        <w:t>&lt;b</w:t>
+        <w:t>&lt;</w:t>
+      </w:r>
+      <w:proofErr w:type="spellStart"/>
+      <w:r>
+        <w:rPr>
+          <w:rFonts w:ascii="Bahnschrift" w:hAnsi="Bahnschrift"/>
+        </w:rPr>
+        <w:t>b</w:t>
       </w:r>
       <w:r>
         <w:rPr>
@@ -1311,22 +2008,36 @@
         <w:rPr>
           <w:rFonts w:ascii="Bahnschrift" w:hAnsi="Bahnschrift"/>
         </w:rPr>
-        <w:t>oot&gt;</w:t>
-      </w:r>
-    </w:p>
-    <w:p>
-      <w:pPr>
-        <w:spacing w:after="0" w:line="360" w:lineRule="auto"/>
-        <w:ind w:hanging="720"/>
-        <w:rPr>
-          <w:rFonts w:ascii="Bahnschrift" w:hAnsi="Bahnschrift"/>
-        </w:rPr>
-      </w:pPr>
-      <w:r>
-        <w:rPr>
-          <w:rFonts w:ascii="Bahnschrift" w:hAnsi="Bahnschrift"/>
-        </w:rPr>
-        <w:t>&lt;b</w:t>
+        <w:t>oot</w:t>
+      </w:r>
+      <w:proofErr w:type="spellEnd"/>
+      <w:r>
+        <w:rPr>
+          <w:rFonts w:ascii="Bahnschrift" w:hAnsi="Bahnschrift"/>
+        </w:rPr>
+        <w:t>&gt;</w:t>
+      </w:r>
+    </w:p>
+    <w:p>
+      <w:pPr>
+        <w:spacing w:after="0" w:line="360" w:lineRule="auto"/>
+        <w:ind w:hanging="720"/>
+        <w:rPr>
+          <w:rFonts w:ascii="Bahnschrift" w:hAnsi="Bahnschrift"/>
+        </w:rPr>
+      </w:pPr>
+      <w:r>
+        <w:rPr>
+          <w:rFonts w:ascii="Bahnschrift" w:hAnsi="Bahnschrift"/>
+        </w:rPr>
+        <w:t>&lt;</w:t>
+      </w:r>
+      <w:proofErr w:type="spellStart"/>
+      <w:r>
+        <w:rPr>
+          <w:rFonts w:ascii="Bahnschrift" w:hAnsi="Bahnschrift"/>
+        </w:rPr>
+        <w:t>b</w:t>
       </w:r>
       <w:r>
         <w:rPr>
@@ -1338,8 +2049,30 @@
         <w:rPr>
           <w:rFonts w:ascii="Bahnschrift" w:hAnsi="Bahnschrift"/>
         </w:rPr>
-        <w:t>oot&gt; ::= &lt;boolean&gt; | (&lt;</w:t>
-      </w:r>
+        <w:t>oot</w:t>
+      </w:r>
+      <w:proofErr w:type="spellEnd"/>
+      <w:r>
+        <w:rPr>
+          <w:rFonts w:ascii="Bahnschrift" w:hAnsi="Bahnschrift"/>
+        </w:rPr>
+        <w:t>&gt; ::= &lt;</w:t>
+      </w:r>
+      <w:proofErr w:type="spellStart"/>
+      <w:r>
+        <w:rPr>
+          <w:rFonts w:ascii="Bahnschrift" w:hAnsi="Bahnschrift"/>
+        </w:rPr>
+        <w:t>boolean</w:t>
+      </w:r>
+      <w:proofErr w:type="spellEnd"/>
+      <w:r>
+        <w:rPr>
+          <w:rFonts w:ascii="Bahnschrift" w:hAnsi="Bahnschrift"/>
+        </w:rPr>
+        <w:t>&gt; | (&lt;</w:t>
+      </w:r>
+      <w:proofErr w:type="spellStart"/>
       <w:r>
         <w:rPr>
           <w:rFonts w:ascii="Bahnschrift" w:hAnsi="Bahnschrift"/>
@@ -1356,7 +2089,14 @@
         <w:rPr>
           <w:rFonts w:ascii="Bahnschrift" w:hAnsi="Bahnschrift"/>
         </w:rPr>
-        <w:t>xpr&gt;) | &lt;var&gt;</w:t>
+        <w:t>xpr</w:t>
+      </w:r>
+      <w:proofErr w:type="spellEnd"/>
+      <w:r>
+        <w:rPr>
+          <w:rFonts w:ascii="Bahnschrift" w:hAnsi="Bahnschrift"/>
+        </w:rPr>
+        <w:t>&gt;) | &lt;var&gt;</w:t>
       </w:r>
     </w:p>
     <w:p>
@@ -1409,19 +2149,33 @@
         <w:rPr>
           <w:rFonts w:ascii="Bahnschrift" w:hAnsi="Bahnschrift"/>
         </w:rPr>
-        <w:t>conditional&gt; ::= if (&lt;or</w:t>
-      </w:r>
-      <w:r>
-        <w:rPr>
-          <w:rFonts w:ascii="Bahnschrift" w:hAnsi="Bahnschrift"/>
-        </w:rPr>
-        <w:t>E</w:t>
-      </w:r>
-      <w:r>
-        <w:rPr>
-          <w:rFonts w:ascii="Bahnschrift" w:hAnsi="Bahnschrift"/>
-        </w:rPr>
-        <w:t>xpr&gt;) {</w:t>
+        <w:t>conditional&gt; ::= if (&lt;</w:t>
+      </w:r>
+      <w:proofErr w:type="spellStart"/>
+      <w:r>
+        <w:rPr>
+          <w:rFonts w:ascii="Bahnschrift" w:hAnsi="Bahnschrift"/>
+        </w:rPr>
+        <w:t>or</w:t>
+      </w:r>
+      <w:r>
+        <w:rPr>
+          <w:rFonts w:ascii="Bahnschrift" w:hAnsi="Bahnschrift"/>
+        </w:rPr>
+        <w:t>E</w:t>
+      </w:r>
+      <w:r>
+        <w:rPr>
+          <w:rFonts w:ascii="Bahnschrift" w:hAnsi="Bahnschrift"/>
+        </w:rPr>
+        <w:t>xpr</w:t>
+      </w:r>
+      <w:proofErr w:type="spellEnd"/>
+      <w:r>
+        <w:rPr>
+          <w:rFonts w:ascii="Bahnschrift" w:hAnsi="Bahnschrift"/>
+        </w:rPr>
+        <w:t>&gt;) {</w:t>
       </w:r>
       <w:r>
         <w:rPr>
@@ -1451,7 +2205,21 @@
         <w:rPr>
           <w:rFonts w:ascii="Bahnschrift" w:hAnsi="Bahnschrift"/>
         </w:rPr>
-        <w:t>if (&lt;orExpr&gt;) {&lt;expression&gt;}</w:t>
+        <w:t>if (&lt;</w:t>
+      </w:r>
+      <w:proofErr w:type="spellStart"/>
+      <w:r>
+        <w:rPr>
+          <w:rFonts w:ascii="Bahnschrift" w:hAnsi="Bahnschrift"/>
+        </w:rPr>
+        <w:t>orExpr</w:t>
+      </w:r>
+      <w:proofErr w:type="spellEnd"/>
+      <w:r>
+        <w:rPr>
+          <w:rFonts w:ascii="Bahnschrift" w:hAnsi="Bahnschrift"/>
+        </w:rPr>
+        <w:t>&gt;) {&lt;expression&gt;}</w:t>
       </w:r>
       <w:r>
         <w:rPr>
@@ -1463,34 +2231,181 @@
         <w:rPr>
           <w:rFonts w:ascii="Bahnschrift" w:hAnsi="Bahnschrift"/>
         </w:rPr>
-        <w:t xml:space="preserve"> | if (&lt;orExpr&gt;) {&lt;expression&gt;} &lt;elif&gt; | if (&lt;orExpr&gt;) {&lt;expression&gt;} &lt;elif&gt; else {&lt;expression&gt;} | &lt;orExpr&gt; ? &lt;expression&gt; : &lt;expression&gt;</w:t>
-      </w:r>
-    </w:p>
-    <w:p>
-      <w:pPr>
-        <w:spacing w:after="0" w:line="360" w:lineRule="auto"/>
-        <w:ind w:hanging="720"/>
-        <w:rPr>
-          <w:rFonts w:ascii="Bahnschrift" w:hAnsi="Bahnschrift"/>
-        </w:rPr>
-      </w:pPr>
-      <w:r>
-        <w:rPr>
-          <w:rFonts w:ascii="Bahnschrift" w:hAnsi="Bahnschrift"/>
-        </w:rPr>
-        <w:t>&lt;elif&gt; ::= elif (&lt;orExpr&gt;) {&lt;expression&gt;} |</w:t>
-      </w:r>
-      <w:r>
-        <w:rPr>
-          <w:rFonts w:ascii="Bahnschrift" w:hAnsi="Bahnschrift"/>
-        </w:rPr>
-        <w:t xml:space="preserve"> &lt;elif&gt;</w:t>
-      </w:r>
-      <w:r>
-        <w:rPr>
-          <w:rFonts w:ascii="Bahnschrift" w:hAnsi="Bahnschrift"/>
-        </w:rPr>
-        <w:t xml:space="preserve"> elif (&lt;o</w:t>
+        <w:t xml:space="preserve"> | if (&lt;</w:t>
+      </w:r>
+      <w:proofErr w:type="spellStart"/>
+      <w:r>
+        <w:rPr>
+          <w:rFonts w:ascii="Bahnschrift" w:hAnsi="Bahnschrift"/>
+        </w:rPr>
+        <w:t>orExpr</w:t>
+      </w:r>
+      <w:proofErr w:type="spellEnd"/>
+      <w:r>
+        <w:rPr>
+          <w:rFonts w:ascii="Bahnschrift" w:hAnsi="Bahnschrift"/>
+        </w:rPr>
+        <w:t>&gt;) {&lt;expression&gt;} &lt;</w:t>
+      </w:r>
+      <w:proofErr w:type="spellStart"/>
+      <w:r>
+        <w:rPr>
+          <w:rFonts w:ascii="Bahnschrift" w:hAnsi="Bahnschrift"/>
+        </w:rPr>
+        <w:t>elif</w:t>
+      </w:r>
+      <w:proofErr w:type="spellEnd"/>
+      <w:r>
+        <w:rPr>
+          <w:rFonts w:ascii="Bahnschrift" w:hAnsi="Bahnschrift"/>
+        </w:rPr>
+        <w:t>&gt; | if (&lt;</w:t>
+      </w:r>
+      <w:proofErr w:type="spellStart"/>
+      <w:r>
+        <w:rPr>
+          <w:rFonts w:ascii="Bahnschrift" w:hAnsi="Bahnschrift"/>
+        </w:rPr>
+        <w:t>orExpr</w:t>
+      </w:r>
+      <w:proofErr w:type="spellEnd"/>
+      <w:r>
+        <w:rPr>
+          <w:rFonts w:ascii="Bahnschrift" w:hAnsi="Bahnschrift"/>
+        </w:rPr>
+        <w:t>&gt;) {&lt;expression&gt;} &lt;</w:t>
+      </w:r>
+      <w:proofErr w:type="spellStart"/>
+      <w:r>
+        <w:rPr>
+          <w:rFonts w:ascii="Bahnschrift" w:hAnsi="Bahnschrift"/>
+        </w:rPr>
+        <w:t>elif</w:t>
+      </w:r>
+      <w:proofErr w:type="spellEnd"/>
+      <w:r>
+        <w:rPr>
+          <w:rFonts w:ascii="Bahnschrift" w:hAnsi="Bahnschrift"/>
+        </w:rPr>
+        <w:t>&gt; else {&lt;expression&gt;} | &lt;</w:t>
+      </w:r>
+      <w:proofErr w:type="spellStart"/>
+      <w:r>
+        <w:rPr>
+          <w:rFonts w:ascii="Bahnschrift" w:hAnsi="Bahnschrift"/>
+        </w:rPr>
+        <w:t>orExpr</w:t>
+      </w:r>
+      <w:proofErr w:type="spellEnd"/>
+      <w:r>
+        <w:rPr>
+          <w:rFonts w:ascii="Bahnschrift" w:hAnsi="Bahnschrift"/>
+        </w:rPr>
+        <w:t>&gt; ? &lt;expression&gt; : &lt;expression&gt;</w:t>
+      </w:r>
+    </w:p>
+    <w:p>
+      <w:pPr>
+        <w:spacing w:after="0" w:line="360" w:lineRule="auto"/>
+        <w:ind w:hanging="720"/>
+        <w:rPr>
+          <w:rFonts w:ascii="Bahnschrift" w:hAnsi="Bahnschrift"/>
+        </w:rPr>
+      </w:pPr>
+      <w:r>
+        <w:rPr>
+          <w:rFonts w:ascii="Bahnschrift" w:hAnsi="Bahnschrift"/>
+        </w:rPr>
+        <w:t>&lt;</w:t>
+      </w:r>
+      <w:proofErr w:type="spellStart"/>
+      <w:r>
+        <w:rPr>
+          <w:rFonts w:ascii="Bahnschrift" w:hAnsi="Bahnschrift"/>
+        </w:rPr>
+        <w:t>elif</w:t>
+      </w:r>
+      <w:proofErr w:type="spellEnd"/>
+      <w:r>
+        <w:rPr>
+          <w:rFonts w:ascii="Bahnschrift" w:hAnsi="Bahnschrift"/>
+        </w:rPr>
+        <w:t xml:space="preserve">&gt; ::= </w:t>
+      </w:r>
+      <w:proofErr w:type="spellStart"/>
+      <w:r>
+        <w:rPr>
+          <w:rFonts w:ascii="Bahnschrift" w:hAnsi="Bahnschrift"/>
+        </w:rPr>
+        <w:t>elif</w:t>
+      </w:r>
+      <w:proofErr w:type="spellEnd"/>
+      <w:r>
+        <w:rPr>
+          <w:rFonts w:ascii="Bahnschrift" w:hAnsi="Bahnschrift"/>
+        </w:rPr>
+        <w:t xml:space="preserve"> (&lt;</w:t>
+      </w:r>
+      <w:proofErr w:type="spellStart"/>
+      <w:r>
+        <w:rPr>
+          <w:rFonts w:ascii="Bahnschrift" w:hAnsi="Bahnschrift"/>
+        </w:rPr>
+        <w:t>orExpr</w:t>
+      </w:r>
+      <w:proofErr w:type="spellEnd"/>
+      <w:r>
+        <w:rPr>
+          <w:rFonts w:ascii="Bahnschrift" w:hAnsi="Bahnschrift"/>
+        </w:rPr>
+        <w:t>&gt;) {&lt;expression&gt;} |</w:t>
+      </w:r>
+      <w:r>
+        <w:rPr>
+          <w:rFonts w:ascii="Bahnschrift" w:hAnsi="Bahnschrift"/>
+        </w:rPr>
+        <w:t xml:space="preserve"> &lt;</w:t>
+      </w:r>
+      <w:proofErr w:type="spellStart"/>
+      <w:r>
+        <w:rPr>
+          <w:rFonts w:ascii="Bahnschrift" w:hAnsi="Bahnschrift"/>
+        </w:rPr>
+        <w:t>elif</w:t>
+      </w:r>
+      <w:proofErr w:type="spellEnd"/>
+      <w:r>
+        <w:rPr>
+          <w:rFonts w:ascii="Bahnschrift" w:hAnsi="Bahnschrift"/>
+        </w:rPr>
+        <w:t>&gt;</w:t>
+      </w:r>
+      <w:r>
+        <w:rPr>
+          <w:rFonts w:ascii="Bahnschrift" w:hAnsi="Bahnschrift"/>
+        </w:rPr>
+        <w:t xml:space="preserve"> </w:t>
+      </w:r>
+      <w:proofErr w:type="spellStart"/>
+      <w:r>
+        <w:rPr>
+          <w:rFonts w:ascii="Bahnschrift" w:hAnsi="Bahnschrift"/>
+        </w:rPr>
+        <w:t>elif</w:t>
+      </w:r>
+      <w:proofErr w:type="spellEnd"/>
+      <w:r>
+        <w:rPr>
+          <w:rFonts w:ascii="Bahnschrift" w:hAnsi="Bahnschrift"/>
+        </w:rPr>
+        <w:t xml:space="preserve"> (&lt;</w:t>
+      </w:r>
+      <w:proofErr w:type="spellStart"/>
+      <w:r>
+        <w:rPr>
+          <w:rFonts w:ascii="Bahnschrift" w:hAnsi="Bahnschrift"/>
+        </w:rPr>
+        <w:t>o</w:t>
       </w:r>
       <w:r>
         <w:rPr>
@@ -1502,7 +2417,14 @@
         <w:rPr>
           <w:rFonts w:ascii="Bahnschrift" w:hAnsi="Bahnschrift"/>
         </w:rPr>
-        <w:t>Expr&gt;) {&lt;expression&gt;}</w:t>
+        <w:t>Expr</w:t>
+      </w:r>
+      <w:proofErr w:type="spellEnd"/>
+      <w:r>
+        <w:rPr>
+          <w:rFonts w:ascii="Bahnschrift" w:hAnsi="Bahnschrift"/>
+        </w:rPr>
+        <w:t>&gt;) {&lt;expression&gt;}</w:t>
       </w:r>
     </w:p>
     <w:p>
@@ -1567,176 +2489,28 @@
         <w:rPr>
           <w:rFonts w:ascii="Bahnschrift" w:hAnsi="Bahnschrift"/>
         </w:rPr>
-        <w:t>while(&lt;or</w:t>
-      </w:r>
-      <w:r>
-        <w:rPr>
-          <w:rFonts w:ascii="Bahnschrift" w:hAnsi="Bahnschrift"/>
-        </w:rPr>
-        <w:t>E</w:t>
-      </w:r>
-      <w:r>
-        <w:rPr>
-          <w:rFonts w:ascii="Bahnschrift" w:hAnsi="Bahnschrift"/>
-        </w:rPr>
-        <w:t>xpr&gt;) {&lt;expression&gt;} |</w:t>
-      </w:r>
-      <w:r>
-        <w:rPr>
-          <w:rFonts w:ascii="Bahnschrift" w:hAnsi="Bahnschrift"/>
-        </w:rPr>
-        <w:t xml:space="preserve"> fori(&lt;var&gt; + &lt;int&gt;, &lt;int&gt;, &lt;int&gt;) {&lt;expression&gt;} | fori(&lt;var&gt; + &lt;var&gt;, &lt;</w:t>
-      </w:r>
-      <w:r>
-        <w:rPr>
-          <w:rFonts w:ascii="Bahnschrift" w:hAnsi="Bahnschrift"/>
-        </w:rPr>
-        <w:t>int</w:t>
-      </w:r>
-      <w:r>
-        <w:rPr>
-          <w:rFonts w:ascii="Bahnschrift" w:hAnsi="Bahnschrift"/>
-        </w:rPr>
-        <w:t>&gt;,  &lt;</w:t>
-      </w:r>
-      <w:r>
-        <w:rPr>
-          <w:rFonts w:ascii="Bahnschrift" w:hAnsi="Bahnschrift"/>
-        </w:rPr>
-        <w:t>int</w:t>
-      </w:r>
-      <w:r>
-        <w:rPr>
-          <w:rFonts w:ascii="Bahnschrift" w:hAnsi="Bahnschrift"/>
-        </w:rPr>
-        <w:t xml:space="preserve">&gt;) {&lt;expression&gt;} </w:t>
-      </w:r>
-      <w:r>
-        <w:rPr>
-          <w:rFonts w:ascii="Bahnschrift" w:hAnsi="Bahnschrift"/>
-        </w:rPr>
-        <w:t xml:space="preserve">| </w:t>
-      </w:r>
-      <w:r>
-        <w:rPr>
-          <w:rFonts w:ascii="Bahnschrift" w:hAnsi="Bahnschrift"/>
-        </w:rPr>
-        <w:t>fori(&lt;var&gt; + &lt;int&gt;, &lt;</w:t>
-      </w:r>
-      <w:r>
-        <w:rPr>
-          <w:rFonts w:ascii="Bahnschrift" w:hAnsi="Bahnschrift"/>
-        </w:rPr>
-        <w:t>var</w:t>
-      </w:r>
-      <w:r>
-        <w:rPr>
-          <w:rFonts w:ascii="Bahnschrift" w:hAnsi="Bahnschrift"/>
-        </w:rPr>
-        <w:t>&gt;, &lt;int&gt;) {&lt;expression&gt;} | fori(&lt;var&gt; + &lt;</w:t>
-      </w:r>
-      <w:r>
-        <w:rPr>
-          <w:rFonts w:ascii="Bahnschrift" w:hAnsi="Bahnschrift"/>
-        </w:rPr>
-        <w:t>int</w:t>
-      </w:r>
-      <w:r>
-        <w:rPr>
-          <w:rFonts w:ascii="Bahnschrift" w:hAnsi="Bahnschrift"/>
-        </w:rPr>
-        <w:t>&gt;, &lt;</w:t>
-      </w:r>
-      <w:r>
-        <w:rPr>
-          <w:rFonts w:ascii="Bahnschrift" w:hAnsi="Bahnschrift"/>
-        </w:rPr>
-        <w:t>int</w:t>
-      </w:r>
-      <w:r>
-        <w:rPr>
-          <w:rFonts w:ascii="Bahnschrift" w:hAnsi="Bahnschrift"/>
-        </w:rPr>
-        <w:t>&gt;,  &lt;var&gt;) {&lt;expression&gt;} | fori(&lt;var&gt; + &lt;</w:t>
-      </w:r>
-      <w:r>
-        <w:rPr>
-          <w:rFonts w:ascii="Bahnschrift" w:hAnsi="Bahnschrift"/>
-        </w:rPr>
-        <w:t>var</w:t>
-      </w:r>
-      <w:r>
-        <w:rPr>
-          <w:rFonts w:ascii="Bahnschrift" w:hAnsi="Bahnschrift"/>
-        </w:rPr>
-        <w:t>&gt;, &lt;</w:t>
-      </w:r>
-      <w:r>
-        <w:rPr>
-          <w:rFonts w:ascii="Bahnschrift" w:hAnsi="Bahnschrift"/>
-        </w:rPr>
-        <w:t>var</w:t>
-      </w:r>
-      <w:r>
-        <w:rPr>
-          <w:rFonts w:ascii="Bahnschrift" w:hAnsi="Bahnschrift"/>
-        </w:rPr>
-        <w:t>&gt;, &lt;int&gt;) {&lt;expression&gt;} | fori(&lt;var&gt; + &lt;</w:t>
-      </w:r>
-      <w:r>
-        <w:rPr>
-          <w:rFonts w:ascii="Bahnschrift" w:hAnsi="Bahnschrift"/>
-        </w:rPr>
-        <w:t>int</w:t>
-      </w:r>
-      <w:r>
-        <w:rPr>
-          <w:rFonts w:ascii="Bahnschrift" w:hAnsi="Bahnschrift"/>
-        </w:rPr>
-        <w:t xml:space="preserve">&gt;, &lt;var&gt;,  &lt;var&gt;) {&lt;expression&gt;} </w:t>
-      </w:r>
-      <w:r>
-        <w:rPr>
-          <w:rFonts w:ascii="Bahnschrift" w:hAnsi="Bahnschrift"/>
-        </w:rPr>
-        <w:t xml:space="preserve">| </w:t>
-      </w:r>
-      <w:r>
-        <w:rPr>
-          <w:rFonts w:ascii="Bahnschrift" w:hAnsi="Bahnschrift"/>
-        </w:rPr>
-        <w:t>fori(&lt;var&gt; + &lt;</w:t>
-      </w:r>
-      <w:r>
-        <w:rPr>
-          <w:rFonts w:ascii="Bahnschrift" w:hAnsi="Bahnschrift"/>
-        </w:rPr>
-        <w:t>var</w:t>
-      </w:r>
-      <w:r>
-        <w:rPr>
-          <w:rFonts w:ascii="Bahnschrift" w:hAnsi="Bahnschrift"/>
-        </w:rPr>
-        <w:t>&gt;, &lt;</w:t>
-      </w:r>
-      <w:r>
-        <w:rPr>
-          <w:rFonts w:ascii="Bahnschrift" w:hAnsi="Bahnschrift"/>
-        </w:rPr>
-        <w:t>var</w:t>
-      </w:r>
-      <w:r>
-        <w:rPr>
-          <w:rFonts w:ascii="Bahnschrift" w:hAnsi="Bahnschrift"/>
-        </w:rPr>
-        <w:t>&gt;, &lt;</w:t>
-      </w:r>
-      <w:r>
-        <w:rPr>
-          <w:rFonts w:ascii="Bahnschrift" w:hAnsi="Bahnschrift"/>
-        </w:rPr>
-        <w:t>var</w:t>
-      </w:r>
+        <w:t>while(&lt;</w:t>
+      </w:r>
+      <w:proofErr w:type="spellStart"/>
+      <w:r>
+        <w:rPr>
+          <w:rFonts w:ascii="Bahnschrift" w:hAnsi="Bahnschrift"/>
+        </w:rPr>
+        <w:t>or</w:t>
+      </w:r>
+      <w:r>
+        <w:rPr>
+          <w:rFonts w:ascii="Bahnschrift" w:hAnsi="Bahnschrift"/>
+        </w:rPr>
+        <w:t>E</w:t>
+      </w:r>
+      <w:r>
+        <w:rPr>
+          <w:rFonts w:ascii="Bahnschrift" w:hAnsi="Bahnschrift"/>
+        </w:rPr>
+        <w:t>xpr</w:t>
+      </w:r>
+      <w:proofErr w:type="spellEnd"/>
       <w:r>
         <w:rPr>
           <w:rFonts w:ascii="Bahnschrift" w:hAnsi="Bahnschrift"/>
@@ -1749,95 +2523,201 @@
         </w:rPr>
         <w:t xml:space="preserve"> </w:t>
       </w:r>
-      <w:r>
-        <w:rPr>
-          <w:rFonts w:ascii="Bahnschrift" w:hAnsi="Bahnschrift"/>
-        </w:rPr>
-        <w:t xml:space="preserve">fori(&lt;var&gt; </w:t>
-      </w:r>
-      <w:r>
-        <w:rPr>
-          <w:rFonts w:ascii="Bahnschrift" w:hAnsi="Bahnschrift"/>
-        </w:rPr>
-        <w:t>-</w:t>
-      </w:r>
-      <w:r>
-        <w:rPr>
-          <w:rFonts w:ascii="Bahnschrift" w:hAnsi="Bahnschrift"/>
-        </w:rPr>
-        <w:t xml:space="preserve"> &lt;int&gt;, &lt;int&gt;, &lt;int&gt;) {&lt;expression&gt;} | fori(&lt;var&gt; </w:t>
-      </w:r>
-      <w:r>
-        <w:rPr>
-          <w:rFonts w:ascii="Bahnschrift" w:hAnsi="Bahnschrift"/>
-        </w:rPr>
-        <w:t>-</w:t>
-      </w:r>
-      <w:r>
-        <w:rPr>
-          <w:rFonts w:ascii="Bahnschrift" w:hAnsi="Bahnschrift"/>
-        </w:rPr>
-        <w:t xml:space="preserve"> &lt;var&gt;, &lt;int&gt;,  &lt;int&gt;) {&lt;expression&gt;} | fori(&lt;var&gt; </w:t>
-      </w:r>
-      <w:r>
-        <w:rPr>
-          <w:rFonts w:ascii="Bahnschrift" w:hAnsi="Bahnschrift"/>
-        </w:rPr>
-        <w:t>-</w:t>
-      </w:r>
-      <w:r>
-        <w:rPr>
-          <w:rFonts w:ascii="Bahnschrift" w:hAnsi="Bahnschrift"/>
-        </w:rPr>
-        <w:t xml:space="preserve"> &lt;int&gt;, &lt;var&gt;, &lt;int&gt;) {&lt;expression&gt;} | fori(&lt;var&gt; </w:t>
-      </w:r>
-      <w:r>
-        <w:rPr>
-          <w:rFonts w:ascii="Bahnschrift" w:hAnsi="Bahnschrift"/>
-        </w:rPr>
-        <w:t>-</w:t>
-      </w:r>
-      <w:r>
-        <w:rPr>
-          <w:rFonts w:ascii="Bahnschrift" w:hAnsi="Bahnschrift"/>
-        </w:rPr>
-        <w:t xml:space="preserve"> &lt;int&gt;, &lt;int&gt;,  &lt;var&gt;) {&lt;expression&gt;} | fori(&lt;var&gt; </w:t>
-      </w:r>
-      <w:r>
-        <w:rPr>
-          <w:rFonts w:ascii="Bahnschrift" w:hAnsi="Bahnschrift"/>
-        </w:rPr>
-        <w:t>-</w:t>
-      </w:r>
-      <w:r>
-        <w:rPr>
-          <w:rFonts w:ascii="Bahnschrift" w:hAnsi="Bahnschrift"/>
-        </w:rPr>
-        <w:t xml:space="preserve"> &lt;var&gt;, &lt;var&gt;, &lt;int&gt;) {&lt;expression&gt;} | fori(&lt;var&gt; </w:t>
-      </w:r>
-      <w:r>
-        <w:rPr>
-          <w:rFonts w:ascii="Bahnschrift" w:hAnsi="Bahnschrift"/>
-        </w:rPr>
-        <w:t>-</w:t>
-      </w:r>
-      <w:r>
-        <w:rPr>
-          <w:rFonts w:ascii="Bahnschrift" w:hAnsi="Bahnschrift"/>
-        </w:rPr>
-        <w:t xml:space="preserve"> &lt;int&gt;, &lt;var&gt;,  &lt;var&gt;) {&lt;expression&gt;} | fori(&lt;var&gt; </w:t>
-      </w:r>
-      <w:r>
-        <w:rPr>
-          <w:rFonts w:ascii="Bahnschrift" w:hAnsi="Bahnschrift"/>
-        </w:rPr>
-        <w:t>-</w:t>
-      </w:r>
-      <w:r>
-        <w:rPr>
-          <w:rFonts w:ascii="Bahnschrift" w:hAnsi="Bahnschrift"/>
-        </w:rPr>
-        <w:t xml:space="preserve"> &lt;var&gt;, &lt;var&gt;, &lt;var&gt;) {&lt;expression&gt;}</w:t>
+      <w:proofErr w:type="spellStart"/>
+      <w:r>
+        <w:rPr>
+          <w:rFonts w:ascii="Bahnschrift" w:hAnsi="Bahnschrift"/>
+        </w:rPr>
+        <w:t>fori</w:t>
+      </w:r>
+      <w:proofErr w:type="spellEnd"/>
+      <w:r>
+        <w:rPr>
+          <w:rFonts w:ascii="Bahnschrift" w:hAnsi="Bahnschrift"/>
+        </w:rPr>
+        <w:t xml:space="preserve">(&lt;var&gt; + &lt;int&gt;, &lt;int&gt;, &lt;int&gt;) {&lt;expression&gt;} | </w:t>
+      </w:r>
+      <w:proofErr w:type="spellStart"/>
+      <w:r>
+        <w:rPr>
+          <w:rFonts w:ascii="Bahnschrift" w:hAnsi="Bahnschrift"/>
+        </w:rPr>
+        <w:t>fori</w:t>
+      </w:r>
+      <w:proofErr w:type="spellEnd"/>
+      <w:r>
+        <w:rPr>
+          <w:rFonts w:ascii="Bahnschrift" w:hAnsi="Bahnschrift"/>
+        </w:rPr>
+        <w:t xml:space="preserve">(&lt;var&gt; + &lt;var&gt;, &lt;int&gt;,  &lt;int&gt;) {&lt;expression&gt;} | </w:t>
+      </w:r>
+      <w:proofErr w:type="spellStart"/>
+      <w:r>
+        <w:rPr>
+          <w:rFonts w:ascii="Bahnschrift" w:hAnsi="Bahnschrift"/>
+        </w:rPr>
+        <w:t>fori</w:t>
+      </w:r>
+      <w:proofErr w:type="spellEnd"/>
+      <w:r>
+        <w:rPr>
+          <w:rFonts w:ascii="Bahnschrift" w:hAnsi="Bahnschrift"/>
+        </w:rPr>
+        <w:t xml:space="preserve">(&lt;var&gt; + &lt;int&gt;, &lt;var&gt;, &lt;int&gt;) {&lt;expression&gt;} | </w:t>
+      </w:r>
+      <w:proofErr w:type="spellStart"/>
+      <w:r>
+        <w:rPr>
+          <w:rFonts w:ascii="Bahnschrift" w:hAnsi="Bahnschrift"/>
+        </w:rPr>
+        <w:t>fori</w:t>
+      </w:r>
+      <w:proofErr w:type="spellEnd"/>
+      <w:r>
+        <w:rPr>
+          <w:rFonts w:ascii="Bahnschrift" w:hAnsi="Bahnschrift"/>
+        </w:rPr>
+        <w:t xml:space="preserve">(&lt;var&gt; + &lt;int&gt;, &lt;int&gt;,  &lt;var&gt;) {&lt;expression&gt;} | </w:t>
+      </w:r>
+      <w:proofErr w:type="spellStart"/>
+      <w:r>
+        <w:rPr>
+          <w:rFonts w:ascii="Bahnschrift" w:hAnsi="Bahnschrift"/>
+        </w:rPr>
+        <w:t>fori</w:t>
+      </w:r>
+      <w:proofErr w:type="spellEnd"/>
+      <w:r>
+        <w:rPr>
+          <w:rFonts w:ascii="Bahnschrift" w:hAnsi="Bahnschrift"/>
+        </w:rPr>
+        <w:t xml:space="preserve">(&lt;var&gt; + &lt;var&gt;, &lt;var&gt;, &lt;int&gt;) {&lt;expression&gt;} | </w:t>
+      </w:r>
+      <w:proofErr w:type="spellStart"/>
+      <w:r>
+        <w:rPr>
+          <w:rFonts w:ascii="Bahnschrift" w:hAnsi="Bahnschrift"/>
+        </w:rPr>
+        <w:t>fori</w:t>
+      </w:r>
+      <w:proofErr w:type="spellEnd"/>
+      <w:r>
+        <w:rPr>
+          <w:rFonts w:ascii="Bahnschrift" w:hAnsi="Bahnschrift"/>
+        </w:rPr>
+        <w:t xml:space="preserve">(&lt;var&gt; + &lt;int&gt;, &lt;var&gt;,  &lt;var&gt;) {&lt;expression&gt;} | </w:t>
+      </w:r>
+      <w:proofErr w:type="spellStart"/>
+      <w:r>
+        <w:rPr>
+          <w:rFonts w:ascii="Bahnschrift" w:hAnsi="Bahnschrift"/>
+        </w:rPr>
+        <w:t>fori</w:t>
+      </w:r>
+      <w:proofErr w:type="spellEnd"/>
+      <w:r>
+        <w:rPr>
+          <w:rFonts w:ascii="Bahnschrift" w:hAnsi="Bahnschrift"/>
+        </w:rPr>
+        <w:t xml:space="preserve">(&lt;var&gt; + &lt;var&gt;, &lt;var&gt;, &lt;var&gt;) {&lt;expression&gt;} | </w:t>
+      </w:r>
+      <w:proofErr w:type="spellStart"/>
+      <w:r>
+        <w:rPr>
+          <w:rFonts w:ascii="Bahnschrift" w:hAnsi="Bahnschrift"/>
+        </w:rPr>
+        <w:t>fori</w:t>
+      </w:r>
+      <w:proofErr w:type="spellEnd"/>
+      <w:r>
+        <w:rPr>
+          <w:rFonts w:ascii="Bahnschrift" w:hAnsi="Bahnschrift"/>
+        </w:rPr>
+        <w:t xml:space="preserve">(&lt;var&gt; - &lt;int&gt;, &lt;int&gt;, &lt;int&gt;) {&lt;expression&gt;} | </w:t>
+      </w:r>
+      <w:proofErr w:type="spellStart"/>
+      <w:r>
+        <w:rPr>
+          <w:rFonts w:ascii="Bahnschrift" w:hAnsi="Bahnschrift"/>
+        </w:rPr>
+        <w:t>fori</w:t>
+      </w:r>
+      <w:proofErr w:type="spellEnd"/>
+      <w:r>
+        <w:rPr>
+          <w:rFonts w:ascii="Bahnschrift" w:hAnsi="Bahnschrift"/>
+        </w:rPr>
+        <w:t xml:space="preserve">(&lt;var&gt; - &lt;var&gt;, &lt;int&gt;,  &lt;int&gt;) {&lt;expression&gt;} | </w:t>
+      </w:r>
+      <w:proofErr w:type="spellStart"/>
+      <w:r>
+        <w:rPr>
+          <w:rFonts w:ascii="Bahnschrift" w:hAnsi="Bahnschrift"/>
+        </w:rPr>
+        <w:t>fori</w:t>
+      </w:r>
+      <w:proofErr w:type="spellEnd"/>
+      <w:r>
+        <w:rPr>
+          <w:rFonts w:ascii="Bahnschrift" w:hAnsi="Bahnschrift"/>
+        </w:rPr>
+        <w:t xml:space="preserve">(&lt;var&gt; - &lt;int&gt;, &lt;var&gt;, &lt;int&gt;) {&lt;expression&gt;} | </w:t>
+      </w:r>
+      <w:proofErr w:type="spellStart"/>
+      <w:r>
+        <w:rPr>
+          <w:rFonts w:ascii="Bahnschrift" w:hAnsi="Bahnschrift"/>
+        </w:rPr>
+        <w:t>fori</w:t>
+      </w:r>
+      <w:proofErr w:type="spellEnd"/>
+      <w:r>
+        <w:rPr>
+          <w:rFonts w:ascii="Bahnschrift" w:hAnsi="Bahnschrift"/>
+        </w:rPr>
+        <w:t xml:space="preserve">(&lt;var&gt; - &lt;int&gt;, &lt;int&gt;,  &lt;var&gt;) {&lt;expression&gt;} | </w:t>
+      </w:r>
+      <w:proofErr w:type="spellStart"/>
+      <w:r>
+        <w:rPr>
+          <w:rFonts w:ascii="Bahnschrift" w:hAnsi="Bahnschrift"/>
+        </w:rPr>
+        <w:t>fori</w:t>
+      </w:r>
+      <w:proofErr w:type="spellEnd"/>
+      <w:r>
+        <w:rPr>
+          <w:rFonts w:ascii="Bahnschrift" w:hAnsi="Bahnschrift"/>
+        </w:rPr>
+        <w:t xml:space="preserve">(&lt;var&gt; - &lt;var&gt;, &lt;var&gt;, &lt;int&gt;) {&lt;expression&gt;} | </w:t>
+      </w:r>
+      <w:proofErr w:type="spellStart"/>
+      <w:r>
+        <w:rPr>
+          <w:rFonts w:ascii="Bahnschrift" w:hAnsi="Bahnschrift"/>
+        </w:rPr>
+        <w:t>fori</w:t>
+      </w:r>
+      <w:proofErr w:type="spellEnd"/>
+      <w:r>
+        <w:rPr>
+          <w:rFonts w:ascii="Bahnschrift" w:hAnsi="Bahnschrift"/>
+        </w:rPr>
+        <w:t xml:space="preserve">(&lt;var&gt; - &lt;int&gt;, &lt;var&gt;,  &lt;var&gt;) {&lt;expression&gt;} | </w:t>
+      </w:r>
+      <w:proofErr w:type="spellStart"/>
+      <w:r>
+        <w:rPr>
+          <w:rFonts w:ascii="Bahnschrift" w:hAnsi="Bahnschrift"/>
+        </w:rPr>
+        <w:t>fori</w:t>
+      </w:r>
+      <w:proofErr w:type="spellEnd"/>
+      <w:r>
+        <w:rPr>
+          <w:rFonts w:ascii="Bahnschrift" w:hAnsi="Bahnschrift"/>
+        </w:rPr>
+        <w:t>(&lt;var&gt; - &lt;var&gt;, &lt;var&gt;, &lt;var&gt;) {&lt;expression&gt;}</w:t>
       </w:r>
     </w:p>
     <w:p>
@@ -1890,14 +2770,121 @@
         <w:rPr>
           <w:rFonts w:ascii="Bahnschrift" w:hAnsi="Bahnschrift"/>
         </w:rPr>
-        <w:t>{&lt;string&gt;}</w:t>
-      </w:r>
-      <w:r>
-        <w:rPr>
-          <w:rFonts w:ascii="Bahnschrift" w:hAnsi="Bahnschrift"/>
-        </w:rPr>
-        <w:t xml:space="preserve"> | &gt;&gt;{&lt;string&gt;}</w:t>
-      </w:r>
+        <w:t>{&lt;</w:t>
+      </w:r>
+      <w:r>
+        <w:rPr>
+          <w:rFonts w:ascii="Bahnschrift" w:hAnsi="Bahnschrift"/>
+        </w:rPr>
+        <w:t>var</w:t>
+      </w:r>
+      <w:r>
+        <w:rPr>
+          <w:rFonts w:ascii="Bahnschrift" w:hAnsi="Bahnschrift"/>
+        </w:rPr>
+        <w:t>&gt;}</w:t>
+      </w:r>
+      <w:r>
+        <w:rPr>
+          <w:rFonts w:ascii="Bahnschrift" w:hAnsi="Bahnschrift"/>
+        </w:rPr>
+        <w:t xml:space="preserve"> | </w:t>
+      </w:r>
+      <w:r>
+        <w:rPr>
+          <w:rFonts w:ascii="Bahnschrift" w:hAnsi="Bahnschrift"/>
+        </w:rPr>
+        <w:t>&gt;{&lt;</w:t>
+      </w:r>
+      <w:proofErr w:type="spellStart"/>
+      <w:r>
+        <w:rPr>
+          <w:rFonts w:ascii="Bahnschrift" w:hAnsi="Bahnschrift"/>
+        </w:rPr>
+        <w:t>stringLiteral</w:t>
+      </w:r>
+      <w:proofErr w:type="spellEnd"/>
+      <w:r>
+        <w:rPr>
+          <w:rFonts w:ascii="Bahnschrift" w:hAnsi="Bahnschrift"/>
+        </w:rPr>
+        <w:t>&gt;} | &gt;{&lt;</w:t>
+      </w:r>
+      <w:proofErr w:type="spellStart"/>
+      <w:r>
+        <w:rPr>
+          <w:rFonts w:ascii="Bahnschrift" w:hAnsi="Bahnschrift"/>
+        </w:rPr>
+        <w:t>charLiteral</w:t>
+      </w:r>
+      <w:proofErr w:type="spellEnd"/>
+      <w:r>
+        <w:rPr>
+          <w:rFonts w:ascii="Bahnschrift" w:hAnsi="Bahnschrift"/>
+        </w:rPr>
+        <w:t xml:space="preserve">&gt;} | </w:t>
+      </w:r>
+      <w:r>
+        <w:rPr>
+          <w:rFonts w:ascii="Bahnschrift" w:hAnsi="Bahnschrift"/>
+        </w:rPr>
+        <w:t>&gt;&gt;{&lt;</w:t>
+      </w:r>
+      <w:r>
+        <w:rPr>
+          <w:rFonts w:ascii="Bahnschrift" w:hAnsi="Bahnschrift"/>
+        </w:rPr>
+        <w:t>var</w:t>
+      </w:r>
+      <w:r>
+        <w:rPr>
+          <w:rFonts w:ascii="Bahnschrift" w:hAnsi="Bahnschrift"/>
+        </w:rPr>
+        <w:t>&gt;}</w:t>
+      </w:r>
+      <w:r>
+        <w:rPr>
+          <w:rFonts w:ascii="Bahnschrift" w:hAnsi="Bahnschrift"/>
+        </w:rPr>
+        <w:t xml:space="preserve"> | &gt;&gt;{&lt;</w:t>
+      </w:r>
+      <w:proofErr w:type="spellStart"/>
+      <w:r>
+        <w:rPr>
+          <w:rFonts w:ascii="Bahnschrift" w:hAnsi="Bahnschrift"/>
+        </w:rPr>
+        <w:t>stringLiteral</w:t>
+      </w:r>
+      <w:proofErr w:type="spellEnd"/>
+      <w:r>
+        <w:rPr>
+          <w:rFonts w:ascii="Bahnschrift" w:hAnsi="Bahnschrift"/>
+        </w:rPr>
+        <w:t>&gt;} | &gt;&gt;{&lt;</w:t>
+      </w:r>
+      <w:proofErr w:type="spellStart"/>
+      <w:r>
+        <w:rPr>
+          <w:rFonts w:ascii="Bahnschrift" w:hAnsi="Bahnschrift"/>
+        </w:rPr>
+        <w:t>charLiteral</w:t>
+      </w:r>
+      <w:proofErr w:type="spellEnd"/>
+      <w:r>
+        <w:rPr>
+          <w:rFonts w:ascii="Bahnschrift" w:hAnsi="Bahnschrift"/>
+        </w:rPr>
+        <w:t>&gt;}</w:t>
+      </w:r>
+    </w:p>
+    <w:p>
+      <w:pPr>
+        <w:spacing w:after="0" w:line="360" w:lineRule="auto"/>
+        <w:ind w:hanging="720"/>
+        <w:rPr>
+          <w:rFonts w:ascii="Bahnschrift" w:hAnsi="Bahnschrift"/>
+        </w:rPr>
+      </w:pPr>
     </w:p>
     <w:p>
       <w:pPr>
@@ -1922,6 +2909,7 @@
           <w:b/>
           <w:bCs/>
         </w:rPr>
+        <w:lastRenderedPageBreak/>
         <w:t>Comments</w:t>
       </w:r>
       <w:r>
@@ -1963,6 +2951,15 @@
         </w:rPr>
         <w:t>*/</w:t>
       </w:r>
+    </w:p>
+    <w:p>
+      <w:pPr>
+        <w:spacing w:after="0" w:line="360" w:lineRule="auto"/>
+        <w:ind w:hanging="720"/>
+        <w:rPr>
+          <w:rFonts w:ascii="Bahnschrift" w:hAnsi="Bahnschrift"/>
+        </w:rPr>
+      </w:pPr>
     </w:p>
     <w:p>
       <w:pPr>
@@ -1978,7 +2975,6 @@
           <w:b/>
           <w:bCs/>
         </w:rPr>
-        <w:lastRenderedPageBreak/>
         <w:t>Command Line Arguments</w:t>
       </w:r>
       <w:r>
@@ -2015,26 +3011,36 @@
         <w:rPr>
           <w:rFonts w:ascii="Bahnschrift" w:hAnsi="Bahnschrift"/>
         </w:rPr>
-        <w:t>&lt;CLargs&gt; ::= &lt;var&gt; = getArg()</w:t>
-      </w:r>
-    </w:p>
-    <w:p>
-      <w:pPr>
-        <w:spacing w:after="0" w:line="360" w:lineRule="auto"/>
-        <w:ind w:hanging="720"/>
-        <w:rPr>
-          <w:rFonts w:ascii="Bahnschrift" w:hAnsi="Bahnschrift"/>
-        </w:rPr>
-      </w:pPr>
-    </w:p>
-    <w:p>
-      <w:pPr>
-        <w:spacing w:after="0" w:line="360" w:lineRule="auto"/>
-        <w:ind w:hanging="720"/>
-        <w:rPr>
-          <w:rFonts w:ascii="Bahnschrift" w:hAnsi="Bahnschrift"/>
-        </w:rPr>
-      </w:pPr>
+        <w:t>&lt;</w:t>
+      </w:r>
+      <w:proofErr w:type="spellStart"/>
+      <w:r>
+        <w:rPr>
+          <w:rFonts w:ascii="Bahnschrift" w:hAnsi="Bahnschrift"/>
+        </w:rPr>
+        <w:t>CLargs</w:t>
+      </w:r>
+      <w:proofErr w:type="spellEnd"/>
+      <w:r>
+        <w:rPr>
+          <w:rFonts w:ascii="Bahnschrift" w:hAnsi="Bahnschrift"/>
+        </w:rPr>
+        <w:t xml:space="preserve">&gt; ::= &lt;var&gt; = </w:t>
+      </w:r>
+      <w:proofErr w:type="spellStart"/>
+      <w:r>
+        <w:rPr>
+          <w:rFonts w:ascii="Bahnschrift" w:hAnsi="Bahnschrift"/>
+        </w:rPr>
+        <w:t>getArg</w:t>
+      </w:r>
+      <w:proofErr w:type="spellEnd"/>
+      <w:r>
+        <w:rPr>
+          <w:rFonts w:ascii="Bahnschrift" w:hAnsi="Bahnschrift"/>
+        </w:rPr>
+        <w:t>()</w:t>
+      </w:r>
     </w:p>
     <w:p>
       <w:pPr>
@@ -2080,7 +3086,21 @@
         <w:rPr>
           <w:rFonts w:ascii="Bahnschrift" w:hAnsi="Bahnschrift"/>
         </w:rPr>
-        <w:t>&lt;varAssignment&gt; | &lt;print&gt;</w:t>
+        <w:t>&lt;</w:t>
+      </w:r>
+      <w:proofErr w:type="spellStart"/>
+      <w:r>
+        <w:rPr>
+          <w:rFonts w:ascii="Bahnschrift" w:hAnsi="Bahnschrift"/>
+        </w:rPr>
+        <w:t>varAssignment</w:t>
+      </w:r>
+      <w:proofErr w:type="spellEnd"/>
+      <w:r>
+        <w:rPr>
+          <w:rFonts w:ascii="Bahnschrift" w:hAnsi="Bahnschrift"/>
+        </w:rPr>
+        <w:t>&gt; | &lt;print&gt;</w:t>
       </w:r>
       <w:r>
         <w:rPr>
@@ -2100,6 +3120,7 @@
         </w:rPr>
         <w:t xml:space="preserve"> &lt;expression&gt;\n&lt;</w:t>
       </w:r>
+      <w:proofErr w:type="spellStart"/>
       <w:r>
         <w:rPr>
           <w:rFonts w:ascii="Bahnschrift" w:hAnsi="Bahnschrift"/>
@@ -2112,6 +3133,7 @@
         </w:rPr>
         <w:t>Assignment</w:t>
       </w:r>
+      <w:proofErr w:type="spellEnd"/>
       <w:r>
         <w:rPr>
           <w:rFonts w:ascii="Bahnschrift" w:hAnsi="Bahnschrift"/>

</xml_diff>